<commit_message>
UPDATE FUTURE - fix delete legal document
</commit_message>
<xml_diff>
--- a/Document/Report1_Project-Introduction.docx
+++ b/Document/Report1_Project-Introduction.docx
@@ -1,6 +1,6 @@
 
 <file path=word/document.xml><?xml version="1.0" encoding="utf-8"?>
-<w:document xmlns:wpc="http://schemas.microsoft.com/office/word/2010/wordprocessingCanvas" xmlns:mc="http://schemas.openxmlformats.org/markup-compatibility/2006" xmlns:o="urn:schemas-microsoft-com:office:office" xmlns:r="http://schemas.openxmlformats.org/officeDocument/2006/relationships" xmlns:m="http://schemas.openxmlformats.org/officeDocument/2006/math" xmlns:v="urn:schemas-microsoft-com:vml" xmlns:wp14="http://schemas.microsoft.com/office/word/2010/wordprocessingDrawing" xmlns:wp="http://schemas.openxmlformats.org/drawingml/2006/wordprocessingDrawing" xmlns:w10="urn:schemas-microsoft-com:office:word" xmlns:w="http://schemas.openxmlformats.org/wordprocessingml/2006/main" xmlns:w14="http://schemas.microsoft.com/office/word/2010/wordml" xmlns:wpg="http://schemas.microsoft.com/office/word/2010/wordprocessingGroup" xmlns:wpi="http://schemas.microsoft.com/office/word/2010/wordprocessingInk" xmlns:wne="http://schemas.microsoft.com/office/word/2006/wordml" xmlns:wps="http://schemas.microsoft.com/office/word/2010/wordprocessingShape" mc:Ignorable="w14 wp14">
+<w:document xmlns:wpc="http://schemas.microsoft.com/office/word/2010/wordprocessingCanvas" xmlns:cx="http://schemas.microsoft.com/office/drawing/2014/chartex" xmlns:cx1="http://schemas.microsoft.com/office/drawing/2015/9/8/chartex" xmlns:cx2="http://schemas.microsoft.com/office/drawing/2015/10/21/chartex" xmlns:cx3="http://schemas.microsoft.com/office/drawing/2016/5/9/chartex" xmlns:cx4="http://schemas.microsoft.com/office/drawing/2016/5/10/chartex" xmlns:cx5="http://schemas.microsoft.com/office/drawing/2016/5/11/chartex" xmlns:cx6="http://schemas.microsoft.com/office/drawing/2016/5/12/chartex" xmlns:cx7="http://schemas.microsoft.com/office/drawing/2016/5/13/chartex" xmlns:cx8="http://schemas.microsoft.com/office/drawing/2016/5/14/chartex" xmlns:mc="http://schemas.openxmlformats.org/markup-compatibility/2006" xmlns:aink="http://schemas.microsoft.com/office/drawing/2016/ink" xmlns:am3d="http://schemas.microsoft.com/office/drawing/2017/model3d" xmlns:o="urn:schemas-microsoft-com:office:office" xmlns:oel="http://schemas.microsoft.com/office/2019/extlst" xmlns:r="http://schemas.openxmlformats.org/officeDocument/2006/relationships" xmlns:m="http://schemas.openxmlformats.org/officeDocument/2006/math" xmlns:v="urn:schemas-microsoft-com:vml" xmlns:wp14="http://schemas.microsoft.com/office/word/2010/wordprocessingDrawing" xmlns:wp="http://schemas.openxmlformats.org/drawingml/2006/wordprocessingDrawing" xmlns:w10="urn:schemas-microsoft-com:office:word" xmlns:w="http://schemas.openxmlformats.org/wordprocessingml/2006/main" xmlns:w14="http://schemas.microsoft.com/office/word/2010/wordml" xmlns:w15="http://schemas.microsoft.com/office/word/2012/wordml" xmlns:w16cex="http://schemas.microsoft.com/office/word/2018/wordml/cex" xmlns:w16cid="http://schemas.microsoft.com/office/word/2016/wordml/cid" xmlns:w16="http://schemas.microsoft.com/office/word/2018/wordml" xmlns:w16du="http://schemas.microsoft.com/office/word/2023/wordml/word16du" xmlns:w16sdtdh="http://schemas.microsoft.com/office/word/2020/wordml/sdtdatahash" xmlns:w16sdtfl="http://schemas.microsoft.com/office/word/2024/wordml/sdtformatlock" xmlns:w16se="http://schemas.microsoft.com/office/word/2015/wordml/symex" xmlns:wpg="http://schemas.microsoft.com/office/word/2010/wordprocessingGroup" xmlns:wpi="http://schemas.microsoft.com/office/word/2010/wordprocessingInk" xmlns:wne="http://schemas.microsoft.com/office/word/2006/wordml" xmlns:wps="http://schemas.microsoft.com/office/word/2010/wordprocessingShape" mc:Ignorable="w14 w15 w16se w16cid w16 w16cex w16sdtdh w16sdtfl w16du wp14">
   <w:body>
     <w:p/>
     <w:p>
@@ -30,7 +30,7 @@
                     </pic:cNvPicPr>
                   </pic:nvPicPr>
                   <pic:blipFill>
-                    <a:blip r:embed="rId7">
+                    <a:blip r:embed="rId6">
                       <a:extLst>
                         <a:ext uri="{28A0092B-C50C-407E-A947-70E740481C1C}">
                           <a14:useLocalDpi xmlns:a14="http://schemas.microsoft.com/office/drawing/2010/main" val="0"/>
@@ -278,7 +278,7 @@
       <w:sdtContent>
         <w:p>
           <w:pPr>
-            <w:pStyle w:val="TOCHeading"/>
+            <w:pStyle w:val="uMucluc"/>
             <w:rPr>
               <w:b/>
             </w:rPr>
@@ -298,7 +298,7 @@
         </w:p>
         <w:p>
           <w:pPr>
-            <w:pStyle w:val="TOC1"/>
+            <w:pStyle w:val="Mucluc1"/>
             <w:tabs>
               <w:tab w:val="right" w:leader="dot" w:pos="9040"/>
             </w:tabs>
@@ -322,7 +322,7 @@
           <w:hyperlink w:anchor="_Toc83330272" w:history="1">
             <w:r>
               <w:rPr>
-                <w:rStyle w:val="Hyperlink"/>
+                <w:rStyle w:val="Siuktni"/>
                 <w:noProof/>
               </w:rPr>
               <w:t>I. Record of Changes</w:t>
@@ -379,7 +379,7 @@
         </w:p>
         <w:p>
           <w:pPr>
-            <w:pStyle w:val="TOC1"/>
+            <w:pStyle w:val="Mucluc1"/>
             <w:tabs>
               <w:tab w:val="right" w:leader="dot" w:pos="9040"/>
             </w:tabs>
@@ -394,7 +394,7 @@
           <w:hyperlink w:anchor="_Toc83330273" w:history="1">
             <w:r>
               <w:rPr>
-                <w:rStyle w:val="Hyperlink"/>
+                <w:rStyle w:val="Siuktni"/>
                 <w:noProof/>
               </w:rPr>
               <w:t>II. Project Introduction</w:t>
@@ -451,7 +451,7 @@
         </w:p>
         <w:p>
           <w:pPr>
-            <w:pStyle w:val="TOC2"/>
+            <w:pStyle w:val="Mucluc2"/>
             <w:tabs>
               <w:tab w:val="right" w:leader="dot" w:pos="9040"/>
             </w:tabs>
@@ -466,7 +466,7 @@
           <w:hyperlink w:anchor="_Toc83330274" w:history="1">
             <w:r>
               <w:rPr>
-                <w:rStyle w:val="Hyperlink"/>
+                <w:rStyle w:val="Siuktni"/>
                 <w:noProof/>
               </w:rPr>
               <w:t>1. Overview</w:t>
@@ -523,7 +523,7 @@
         </w:p>
         <w:p>
           <w:pPr>
-            <w:pStyle w:val="TOC3"/>
+            <w:pStyle w:val="Mucluc3"/>
             <w:tabs>
               <w:tab w:val="right" w:leader="dot" w:pos="9040"/>
             </w:tabs>
@@ -538,7 +538,7 @@
           <w:hyperlink w:anchor="_Toc83330275" w:history="1">
             <w:r>
               <w:rPr>
-                <w:rStyle w:val="Hyperlink"/>
+                <w:rStyle w:val="Siuktni"/>
                 <w:noProof/>
               </w:rPr>
               <w:t>1.1 Project Information</w:t>
@@ -595,7 +595,7 @@
         </w:p>
         <w:p>
           <w:pPr>
-            <w:pStyle w:val="TOC3"/>
+            <w:pStyle w:val="Mucluc3"/>
             <w:tabs>
               <w:tab w:val="right" w:leader="dot" w:pos="9040"/>
             </w:tabs>
@@ -610,7 +610,7 @@
           <w:hyperlink w:anchor="_Toc83330276" w:history="1">
             <w:r>
               <w:rPr>
-                <w:rStyle w:val="Hyperlink"/>
+                <w:rStyle w:val="Siuktni"/>
                 <w:noProof/>
               </w:rPr>
               <w:t>1.2 Project Team</w:t>
@@ -667,7 +667,7 @@
         </w:p>
         <w:p>
           <w:pPr>
-            <w:pStyle w:val="TOC2"/>
+            <w:pStyle w:val="Mucluc2"/>
             <w:tabs>
               <w:tab w:val="right" w:leader="dot" w:pos="9040"/>
             </w:tabs>
@@ -682,7 +682,7 @@
           <w:hyperlink w:anchor="_Toc83330277" w:history="1">
             <w:r>
               <w:rPr>
-                <w:rStyle w:val="Hyperlink"/>
+                <w:rStyle w:val="Siuktni"/>
                 <w:noProof/>
               </w:rPr>
               <w:t>2. Product Background</w:t>
@@ -739,7 +739,7 @@
         </w:p>
         <w:p>
           <w:pPr>
-            <w:pStyle w:val="TOC2"/>
+            <w:pStyle w:val="Mucluc2"/>
             <w:tabs>
               <w:tab w:val="right" w:leader="dot" w:pos="9040"/>
             </w:tabs>
@@ -754,7 +754,7 @@
           <w:hyperlink w:anchor="_Toc83330278" w:history="1">
             <w:r>
               <w:rPr>
-                <w:rStyle w:val="Hyperlink"/>
+                <w:rStyle w:val="Siuktni"/>
                 <w:noProof/>
               </w:rPr>
               <w:t>3. Existing Systems</w:t>
@@ -811,7 +811,7 @@
         </w:p>
         <w:p>
           <w:pPr>
-            <w:pStyle w:val="TOC3"/>
+            <w:pStyle w:val="Mucluc3"/>
             <w:tabs>
               <w:tab w:val="right" w:leader="dot" w:pos="9040"/>
             </w:tabs>
@@ -826,14 +826,14 @@
           <w:hyperlink w:anchor="_Toc83330279" w:history="1">
             <w:r>
               <w:rPr>
-                <w:rStyle w:val="Hyperlink"/>
+                <w:rStyle w:val="Siuktni"/>
                 <w:noProof/>
               </w:rPr>
               <w:t xml:space="preserve">3.1 </w:t>
             </w:r>
             <w:r>
               <w:rPr>
-                <w:rStyle w:val="Hyperlink"/>
+                <w:rStyle w:val="Siuktni"/>
                 <w:noProof/>
               </w:rPr>
               <w:t>Croptracker</w:t>
@@ -890,7 +890,7 @@
         </w:p>
         <w:p>
           <w:pPr>
-            <w:pStyle w:val="TOC3"/>
+            <w:pStyle w:val="Mucluc3"/>
             <w:tabs>
               <w:tab w:val="right" w:leader="dot" w:pos="9040"/>
             </w:tabs>
@@ -905,14 +905,14 @@
           <w:hyperlink w:anchor="_Toc83330280" w:history="1">
             <w:r>
               <w:rPr>
-                <w:rStyle w:val="Hyperlink"/>
+                <w:rStyle w:val="Siuktni"/>
                 <w:noProof/>
               </w:rPr>
               <w:t xml:space="preserve">3.2 </w:t>
             </w:r>
             <w:r>
               <w:rPr>
-                <w:rStyle w:val="Hyperlink"/>
+                <w:rStyle w:val="Siuktni"/>
                 <w:noProof/>
               </w:rPr>
               <w:t>FarmBrite</w:t>
@@ -969,7 +969,7 @@
         </w:p>
         <w:p>
           <w:pPr>
-            <w:pStyle w:val="TOC2"/>
+            <w:pStyle w:val="Mucluc2"/>
             <w:tabs>
               <w:tab w:val="right" w:leader="dot" w:pos="9040"/>
             </w:tabs>
@@ -984,7 +984,7 @@
           <w:hyperlink w:anchor="_Toc83330281" w:history="1">
             <w:r>
               <w:rPr>
-                <w:rStyle w:val="Hyperlink"/>
+                <w:rStyle w:val="Siuktni"/>
                 <w:noProof/>
               </w:rPr>
               <w:t>4. Business Opportunity</w:t>
@@ -1041,7 +1041,7 @@
         </w:p>
         <w:p>
           <w:pPr>
-            <w:pStyle w:val="TOC2"/>
+            <w:pStyle w:val="Mucluc2"/>
             <w:tabs>
               <w:tab w:val="right" w:leader="dot" w:pos="9040"/>
             </w:tabs>
@@ -1056,7 +1056,7 @@
           <w:hyperlink w:anchor="_Toc83330282" w:history="1">
             <w:r>
               <w:rPr>
-                <w:rStyle w:val="Hyperlink"/>
+                <w:rStyle w:val="Siuktni"/>
                 <w:noProof/>
               </w:rPr>
               <w:t>5. Software Product Vision</w:t>
@@ -1113,7 +1113,7 @@
         </w:p>
         <w:p>
           <w:pPr>
-            <w:pStyle w:val="TOC2"/>
+            <w:pStyle w:val="Mucluc2"/>
             <w:tabs>
               <w:tab w:val="right" w:leader="dot" w:pos="9040"/>
             </w:tabs>
@@ -1128,7 +1128,7 @@
           <w:hyperlink w:anchor="_Toc83330283" w:history="1">
             <w:r>
               <w:rPr>
-                <w:rStyle w:val="Hyperlink"/>
+                <w:rStyle w:val="Siuktni"/>
                 <w:noProof/>
               </w:rPr>
               <w:t>6. Project Scope &amp; Limitations</w:t>
@@ -1185,7 +1185,7 @@
         </w:p>
         <w:p>
           <w:pPr>
-            <w:pStyle w:val="TOC3"/>
+            <w:pStyle w:val="Mucluc3"/>
             <w:tabs>
               <w:tab w:val="right" w:leader="dot" w:pos="9040"/>
             </w:tabs>
@@ -1200,7 +1200,7 @@
           <w:hyperlink w:anchor="_Toc83330284" w:history="1">
             <w:r>
               <w:rPr>
-                <w:rStyle w:val="Hyperlink"/>
+                <w:rStyle w:val="Siuktni"/>
                 <w:noProof/>
               </w:rPr>
               <w:t>6.1 Major Features</w:t>
@@ -1257,7 +1257,7 @@
         </w:p>
         <w:p>
           <w:pPr>
-            <w:pStyle w:val="TOC3"/>
+            <w:pStyle w:val="Mucluc3"/>
             <w:tabs>
               <w:tab w:val="right" w:leader="dot" w:pos="9040"/>
             </w:tabs>
@@ -1272,7 +1272,7 @@
           <w:hyperlink w:anchor="_Toc83330285" w:history="1">
             <w:r>
               <w:rPr>
-                <w:rStyle w:val="Hyperlink"/>
+                <w:rStyle w:val="Siuktni"/>
                 <w:noProof/>
               </w:rPr>
               <w:t>6.2 Limitations &amp; Exclusions</w:t>
@@ -1355,7 +1355,7 @@
     </w:p>
     <w:p>
       <w:pPr>
-        <w:pStyle w:val="Heading1"/>
+        <w:pStyle w:val="u1"/>
       </w:pPr>
       <w:bookmarkStart w:id="0" w:name="_Toc83330272"/>
       <w:r>
@@ -2021,7 +2021,7 @@
     </w:p>
     <w:p>
       <w:pPr>
-        <w:pStyle w:val="Heading1"/>
+        <w:pStyle w:val="u1"/>
       </w:pPr>
       <w:bookmarkStart w:id="1" w:name="_Toc83330273"/>
       <w:r>
@@ -2032,7 +2032,7 @@
     </w:p>
     <w:p>
       <w:pPr>
-        <w:pStyle w:val="Heading2"/>
+        <w:pStyle w:val="u2"/>
       </w:pPr>
       <w:bookmarkStart w:id="2" w:name="_Toc83330274"/>
       <w:r>
@@ -2042,7 +2042,7 @@
     </w:p>
     <w:p>
       <w:pPr>
-        <w:pStyle w:val="Heading3"/>
+        <w:pStyle w:val="u3"/>
       </w:pPr>
       <w:bookmarkStart w:id="3" w:name="_Toc83330275"/>
       <w:r>
@@ -2052,7 +2052,7 @@
     </w:p>
     <w:p>
       <w:pPr>
-        <w:pStyle w:val="ListParagraph"/>
+        <w:pStyle w:val="oancuaDanhsach"/>
         <w:numPr>
           <w:ilvl w:val="0"/>
           <w:numId w:val="1"/>
@@ -2077,7 +2077,7 @@
     </w:p>
     <w:p>
       <w:pPr>
-        <w:pStyle w:val="ListParagraph"/>
+        <w:pStyle w:val="oancuaDanhsach"/>
         <w:numPr>
           <w:ilvl w:val="0"/>
           <w:numId w:val="1"/>
@@ -2102,7 +2102,7 @@
     </w:p>
     <w:p>
       <w:pPr>
-        <w:pStyle w:val="ListParagraph"/>
+        <w:pStyle w:val="oancuaDanhsach"/>
         <w:numPr>
           <w:ilvl w:val="0"/>
           <w:numId w:val="1"/>
@@ -2133,7 +2133,7 @@
     </w:p>
     <w:p>
       <w:pPr>
-        <w:pStyle w:val="ListParagraph"/>
+        <w:pStyle w:val="oancuaDanhsach"/>
         <w:numPr>
           <w:ilvl w:val="0"/>
           <w:numId w:val="1"/>
@@ -2176,7 +2176,7 @@
     </w:p>
     <w:p>
       <w:pPr>
-        <w:pStyle w:val="Heading3"/>
+        <w:pStyle w:val="u3"/>
       </w:pPr>
       <w:bookmarkStart w:id="4" w:name="_Toc83330276"/>
       <w:r>
@@ -2874,7 +2874,7 @@
     <w:p/>
     <w:p>
       <w:pPr>
-        <w:pStyle w:val="Heading2"/>
+        <w:pStyle w:val="u2"/>
       </w:pPr>
       <w:bookmarkStart w:id="5" w:name="_Toc83330277"/>
       <w:r>
@@ -2955,7 +2955,7 @@
     </w:p>
     <w:p>
       <w:pPr>
-        <w:pStyle w:val="Heading2"/>
+        <w:pStyle w:val="u2"/>
         <w:rPr>
           <w:rFonts w:asciiTheme="minorHAnsi" w:eastAsiaTheme="minorHAnsi" w:hAnsiTheme="minorHAnsi" w:cstheme="minorBidi"/>
           <w:b w:val="0"/>
@@ -2981,7 +2981,7 @@
     </w:p>
     <w:p>
       <w:pPr>
-        <w:pStyle w:val="Heading3"/>
+        <w:pStyle w:val="u3"/>
       </w:pPr>
       <w:bookmarkStart w:id="7" w:name="_Toc83330279"/>
       <w:r>
@@ -3000,7 +3000,7 @@
     </w:p>
     <w:p>
       <w:pPr>
-        <w:pStyle w:val="ListParagraph"/>
+        <w:pStyle w:val="oancuaDanhsach"/>
         <w:numPr>
           <w:ilvl w:val="0"/>
           <w:numId w:val="2"/>
@@ -3023,7 +3023,7 @@
     </w:p>
     <w:p>
       <w:pPr>
-        <w:pStyle w:val="ListParagraph"/>
+        <w:pStyle w:val="oancuaDanhsach"/>
         <w:numPr>
           <w:ilvl w:val="0"/>
           <w:numId w:val="2"/>
@@ -3047,10 +3047,10 @@
         </w:rPr>
         <w:t xml:space="preserve">: </w:t>
       </w:r>
-      <w:hyperlink r:id="rId8" w:history="1">
+      <w:hyperlink r:id="rId7" w:history="1">
         <w:r>
           <w:rPr>
-            <w:rStyle w:val="Hyperlink"/>
+            <w:rStyle w:val="Siuktni"/>
           </w:rPr>
           <w:t>https://www.croptracker.com/</w:t>
         </w:r>
@@ -3058,7 +3058,7 @@
     </w:p>
     <w:p>
       <w:pPr>
-        <w:pStyle w:val="ListParagraph"/>
+        <w:pStyle w:val="oancuaDanhsach"/>
         <w:numPr>
           <w:ilvl w:val="0"/>
           <w:numId w:val="2"/>
@@ -3088,7 +3088,7 @@
     </w:p>
     <w:p>
       <w:pPr>
-        <w:pStyle w:val="ListParagraph"/>
+        <w:pStyle w:val="oancuaDanhsach"/>
         <w:numPr>
           <w:ilvl w:val="0"/>
           <w:numId w:val="2"/>
@@ -3108,7 +3108,7 @@
     </w:p>
     <w:p>
       <w:pPr>
-        <w:pStyle w:val="ListParagraph"/>
+        <w:pStyle w:val="oancuaDanhsach"/>
         <w:numPr>
           <w:ilvl w:val="0"/>
           <w:numId w:val="3"/>
@@ -3120,7 +3120,7 @@
     </w:p>
     <w:p>
       <w:pPr>
-        <w:pStyle w:val="ListParagraph"/>
+        <w:pStyle w:val="oancuaDanhsach"/>
         <w:numPr>
           <w:ilvl w:val="0"/>
           <w:numId w:val="3"/>
@@ -3132,7 +3132,7 @@
     </w:p>
     <w:p>
       <w:pPr>
-        <w:pStyle w:val="ListParagraph"/>
+        <w:pStyle w:val="oancuaDanhsach"/>
         <w:numPr>
           <w:ilvl w:val="0"/>
           <w:numId w:val="3"/>
@@ -3144,7 +3144,7 @@
     </w:p>
     <w:p>
       <w:pPr>
-        <w:pStyle w:val="ListParagraph"/>
+        <w:pStyle w:val="oancuaDanhsach"/>
         <w:numPr>
           <w:ilvl w:val="0"/>
           <w:numId w:val="2"/>
@@ -3164,7 +3164,7 @@
     </w:p>
     <w:p>
       <w:pPr>
-        <w:pStyle w:val="ListParagraph"/>
+        <w:pStyle w:val="oancuaDanhsach"/>
         <w:numPr>
           <w:ilvl w:val="0"/>
           <w:numId w:val="4"/>
@@ -3176,7 +3176,7 @@
     </w:p>
     <w:p>
       <w:pPr>
-        <w:pStyle w:val="ListParagraph"/>
+        <w:pStyle w:val="oancuaDanhsach"/>
         <w:numPr>
           <w:ilvl w:val="0"/>
           <w:numId w:val="4"/>
@@ -3188,7 +3188,7 @@
     </w:p>
     <w:p>
       <w:pPr>
-        <w:pStyle w:val="ListParagraph"/>
+        <w:pStyle w:val="oancuaDanhsach"/>
         <w:numPr>
           <w:ilvl w:val="0"/>
           <w:numId w:val="4"/>
@@ -3200,7 +3200,7 @@
     </w:p>
     <w:p>
       <w:pPr>
-        <w:pStyle w:val="ListParagraph"/>
+        <w:pStyle w:val="oancuaDanhsach"/>
         <w:numPr>
           <w:ilvl w:val="0"/>
           <w:numId w:val="2"/>
@@ -3220,7 +3220,7 @@
     </w:p>
     <w:p>
       <w:pPr>
-        <w:pStyle w:val="ListParagraph"/>
+        <w:pStyle w:val="oancuaDanhsach"/>
         <w:numPr>
           <w:ilvl w:val="0"/>
           <w:numId w:val="5"/>
@@ -3232,7 +3232,7 @@
     </w:p>
     <w:p>
       <w:pPr>
-        <w:pStyle w:val="ListParagraph"/>
+        <w:pStyle w:val="oancuaDanhsach"/>
         <w:numPr>
           <w:ilvl w:val="0"/>
           <w:numId w:val="5"/>
@@ -3244,13 +3244,13 @@
     </w:p>
     <w:p>
       <w:pPr>
-        <w:pStyle w:val="ListParagraph"/>
+        <w:pStyle w:val="oancuaDanhsach"/>
         <w:ind w:left="1440"/>
       </w:pPr>
     </w:p>
     <w:p>
       <w:pPr>
-        <w:pStyle w:val="Heading3"/>
+        <w:pStyle w:val="u3"/>
       </w:pPr>
       <w:bookmarkStart w:id="8" w:name="_Toc83330280"/>
       <w:r>
@@ -3269,7 +3269,7 @@
     </w:p>
     <w:p>
       <w:pPr>
-        <w:pStyle w:val="ListParagraph"/>
+        <w:pStyle w:val="oancuaDanhsach"/>
         <w:numPr>
           <w:ilvl w:val="0"/>
           <w:numId w:val="2"/>
@@ -3292,7 +3292,7 @@
     </w:p>
     <w:p>
       <w:pPr>
-        <w:pStyle w:val="ListParagraph"/>
+        <w:pStyle w:val="oancuaDanhsach"/>
         <w:numPr>
           <w:ilvl w:val="0"/>
           <w:numId w:val="2"/>
@@ -3309,10 +3309,10 @@
         </w:rPr>
         <w:t xml:space="preserve">Link: </w:t>
       </w:r>
-      <w:hyperlink r:id="rId9" w:history="1">
+      <w:hyperlink r:id="rId8" w:history="1">
         <w:r>
           <w:rPr>
-            <w:rStyle w:val="Hyperlink"/>
+            <w:rStyle w:val="Siuktni"/>
           </w:rPr>
           <w:t>https://www.farmbrite.com/</w:t>
         </w:r>
@@ -3320,7 +3320,7 @@
     </w:p>
     <w:p>
       <w:pPr>
-        <w:pStyle w:val="ListParagraph"/>
+        <w:pStyle w:val="oancuaDanhsach"/>
         <w:numPr>
           <w:ilvl w:val="0"/>
           <w:numId w:val="2"/>
@@ -3343,7 +3343,7 @@
     </w:p>
     <w:p>
       <w:pPr>
-        <w:pStyle w:val="ListParagraph"/>
+        <w:pStyle w:val="oancuaDanhsach"/>
         <w:numPr>
           <w:ilvl w:val="0"/>
           <w:numId w:val="2"/>
@@ -3363,7 +3363,7 @@
     </w:p>
     <w:p>
       <w:pPr>
-        <w:pStyle w:val="ListParagraph"/>
+        <w:pStyle w:val="oancuaDanhsach"/>
         <w:numPr>
           <w:ilvl w:val="0"/>
           <w:numId w:val="3"/>
@@ -3375,7 +3375,7 @@
     </w:p>
     <w:p>
       <w:pPr>
-        <w:pStyle w:val="ListParagraph"/>
+        <w:pStyle w:val="oancuaDanhsach"/>
         <w:numPr>
           <w:ilvl w:val="0"/>
           <w:numId w:val="3"/>
@@ -3387,7 +3387,7 @@
     </w:p>
     <w:p>
       <w:pPr>
-        <w:pStyle w:val="ListParagraph"/>
+        <w:pStyle w:val="oancuaDanhsach"/>
         <w:numPr>
           <w:ilvl w:val="0"/>
           <w:numId w:val="3"/>
@@ -3399,7 +3399,7 @@
     </w:p>
     <w:p>
       <w:pPr>
-        <w:pStyle w:val="ListParagraph"/>
+        <w:pStyle w:val="oancuaDanhsach"/>
         <w:numPr>
           <w:ilvl w:val="0"/>
           <w:numId w:val="2"/>
@@ -3419,7 +3419,7 @@
     </w:p>
     <w:p>
       <w:pPr>
-        <w:pStyle w:val="ListParagraph"/>
+        <w:pStyle w:val="oancuaDanhsach"/>
         <w:numPr>
           <w:ilvl w:val="0"/>
           <w:numId w:val="4"/>
@@ -3431,7 +3431,7 @@
     </w:p>
     <w:p>
       <w:pPr>
-        <w:pStyle w:val="ListParagraph"/>
+        <w:pStyle w:val="oancuaDanhsach"/>
         <w:numPr>
           <w:ilvl w:val="0"/>
           <w:numId w:val="4"/>
@@ -3443,7 +3443,7 @@
     </w:p>
     <w:p>
       <w:pPr>
-        <w:pStyle w:val="ListParagraph"/>
+        <w:pStyle w:val="oancuaDanhsach"/>
         <w:numPr>
           <w:ilvl w:val="0"/>
           <w:numId w:val="4"/>
@@ -3455,7 +3455,7 @@
     </w:p>
     <w:p>
       <w:pPr>
-        <w:pStyle w:val="ListParagraph"/>
+        <w:pStyle w:val="oancuaDanhsach"/>
         <w:numPr>
           <w:ilvl w:val="0"/>
           <w:numId w:val="2"/>
@@ -3475,7 +3475,7 @@
     </w:p>
     <w:p>
       <w:pPr>
-        <w:pStyle w:val="ListParagraph"/>
+        <w:pStyle w:val="oancuaDanhsach"/>
         <w:numPr>
           <w:ilvl w:val="0"/>
           <w:numId w:val="5"/>
@@ -3487,7 +3487,7 @@
     </w:p>
     <w:p>
       <w:pPr>
-        <w:pStyle w:val="Heading2"/>
+        <w:pStyle w:val="u2"/>
       </w:pPr>
       <w:bookmarkStart w:id="9" w:name="_Toc83330281"/>
       <w:r>
@@ -3546,7 +3546,7 @@
     </w:p>
     <w:p>
       <w:pPr>
-        <w:pStyle w:val="Heading2"/>
+        <w:pStyle w:val="u2"/>
       </w:pPr>
       <w:bookmarkStart w:id="10" w:name="_Toc83330282"/>
       <w:r>
@@ -3568,7 +3568,7 @@
     </w:p>
     <w:p>
       <w:pPr>
-        <w:pStyle w:val="Heading2"/>
+        <w:pStyle w:val="u2"/>
         <w:rPr>
           <w:i/>
           <w:color w:val="0000FF"/>
@@ -3601,7 +3601,7 @@
     </w:p>
     <w:p>
       <w:pPr>
-        <w:pStyle w:val="Heading3"/>
+        <w:pStyle w:val="u3"/>
       </w:pPr>
       <w:bookmarkStart w:id="13" w:name="_Toc83330284"/>
       <w:r>
@@ -3614,7 +3614,7 @@
     </w:p>
     <w:p>
       <w:pPr>
-        <w:pStyle w:val="List"/>
+        <w:pStyle w:val="Danhsach"/>
         <w:ind w:firstLine="0"/>
         <w:rPr>
           <w:rFonts w:asciiTheme="minorHAnsi" w:hAnsiTheme="minorHAnsi" w:cstheme="minorHAnsi"/>
@@ -3661,7 +3661,7 @@
     </w:p>
     <w:p>
       <w:pPr>
-        <w:pStyle w:val="List"/>
+        <w:pStyle w:val="Danhsach"/>
         <w:ind w:firstLine="0"/>
         <w:rPr>
           <w:rFonts w:asciiTheme="minorHAnsi" w:hAnsiTheme="minorHAnsi" w:cstheme="minorHAnsi"/>
@@ -3680,7 +3680,7 @@
     </w:p>
     <w:p>
       <w:pPr>
-        <w:pStyle w:val="List"/>
+        <w:pStyle w:val="Danhsach"/>
         <w:ind w:firstLine="0"/>
         <w:rPr>
           <w:rFonts w:asciiTheme="minorHAnsi" w:hAnsiTheme="minorHAnsi" w:cstheme="minorHAnsi"/>
@@ -3712,7 +3712,7 @@
     </w:p>
     <w:p>
       <w:pPr>
-        <w:pStyle w:val="List"/>
+        <w:pStyle w:val="Danhsach"/>
         <w:ind w:firstLine="0"/>
         <w:rPr>
           <w:rFonts w:asciiTheme="minorHAnsi" w:hAnsiTheme="minorHAnsi" w:cstheme="minorHAnsi"/>
@@ -3733,7 +3733,7 @@
     </w:p>
     <w:p>
       <w:pPr>
-        <w:pStyle w:val="List"/>
+        <w:pStyle w:val="Danhsach"/>
         <w:ind w:firstLine="0"/>
         <w:rPr>
           <w:rFonts w:asciiTheme="minorHAnsi" w:hAnsiTheme="minorHAnsi" w:cstheme="minorHAnsi"/>
@@ -3765,7 +3765,7 @@
     </w:p>
     <w:p>
       <w:pPr>
-        <w:pStyle w:val="List"/>
+        <w:pStyle w:val="Danhsach"/>
         <w:ind w:firstLine="0"/>
         <w:rPr>
           <w:rFonts w:asciiTheme="minorHAnsi" w:hAnsiTheme="minorHAnsi" w:cstheme="minorHAnsi"/>
@@ -3786,7 +3786,7 @@
     </w:p>
     <w:p>
       <w:pPr>
-        <w:pStyle w:val="List"/>
+        <w:pStyle w:val="Danhsach"/>
         <w:ind w:firstLine="0"/>
         <w:rPr>
           <w:rFonts w:asciiTheme="minorHAnsi" w:hAnsiTheme="minorHAnsi" w:cstheme="minorHAnsi"/>
@@ -3818,7 +3818,7 @@
     </w:p>
     <w:p>
       <w:pPr>
-        <w:pStyle w:val="List"/>
+        <w:pStyle w:val="Danhsach"/>
         <w:rPr>
           <w:rFonts w:asciiTheme="minorHAnsi" w:hAnsiTheme="minorHAnsi" w:cstheme="minorHAnsi"/>
           <w:sz w:val="22"/>
@@ -4017,7 +4017,6 @@
           <w:szCs w:val="15"/>
         </w:rPr>
       </w:pPr>
-      <w:bookmarkStart w:id="14" w:name="_GoBack"/>
       <w:r>
         <w:rPr>
           <w:b/>
@@ -4028,10 +4027,10 @@
           <w:szCs w:val="15"/>
         </w:rPr>
         <w:drawing>
-          <wp:inline distT="0" distB="0" distL="0" distR="0" wp14:anchorId="4C70DDC4" wp14:editId="36F0FB92">
-            <wp:extent cx="5746750" cy="1840865"/>
-            <wp:effectExtent l="0" t="0" r="6350" b="6985"/>
-            <wp:docPr id="323722855" name="Hình ảnh 2" descr="Ảnh có chứa ảnh chụp màn hình&#10;&#10;Nội dung do AI tạo ra có thể không chính xác."/>
+          <wp:inline distT="0" distB="0" distL="0" distR="0" wp14:anchorId="3BA19B4A" wp14:editId="3B87D5E7">
+            <wp:extent cx="5746750" cy="2390775"/>
+            <wp:effectExtent l="0" t="0" r="6350" b="9525"/>
+            <wp:docPr id="1871485012" name="Hình ảnh 4" descr="Ảnh có chứa ảnh chụp màn hình, bóng tối, màu đen, văn bản&#10;&#10;Nội dung do AI tạo ra có thể không chính xác."/>
             <wp:cNvGraphicFramePr>
               <a:graphicFrameLocks xmlns:a="http://schemas.openxmlformats.org/drawingml/2006/main" noChangeAspect="1"/>
             </wp:cNvGraphicFramePr>
@@ -4039,11 +4038,11 @@
               <a:graphicData uri="http://schemas.openxmlformats.org/drawingml/2006/picture">
                 <pic:pic xmlns:pic="http://schemas.openxmlformats.org/drawingml/2006/picture">
                   <pic:nvPicPr>
-                    <pic:cNvPr id="323722855" name="Hình ảnh 2" descr="Ảnh có chứa ảnh chụp màn hình&#10;&#10;Nội dung do AI tạo ra có thể không chính xác."/>
+                    <pic:cNvPr id="1871485012" name="Hình ảnh 4" descr="Ảnh có chứa ảnh chụp màn hình, bóng tối, màu đen, văn bản&#10;&#10;Nội dung do AI tạo ra có thể không chính xác."/>
                     <pic:cNvPicPr/>
                   </pic:nvPicPr>
                   <pic:blipFill>
-                    <a:blip r:embed="rId10" cstate="print">
+                    <a:blip r:embed="rId9" cstate="print">
                       <a:extLst>
                         <a:ext uri="{28A0092B-C50C-407E-A947-70E740481C1C}">
                           <a14:useLocalDpi xmlns:a14="http://schemas.microsoft.com/office/drawing/2010/main" val="0"/>
@@ -4057,7 +4056,7 @@
                   <pic:spPr>
                     <a:xfrm>
                       <a:off x="0" y="0"/>
-                      <a:ext cx="5746750" cy="1840865"/>
+                      <a:ext cx="5746750" cy="2390775"/>
                     </a:xfrm>
                     <a:prstGeom prst="rect">
                       <a:avLst/>
@@ -4069,48 +4068,47 @@
           </wp:inline>
         </w:drawing>
       </w:r>
+    </w:p>
+    <w:p>
+      <w:pPr>
+        <w:rPr>
+          <w:lang w:val="en-US"/>
+        </w:rPr>
+      </w:pPr>
+    </w:p>
+    <w:p>
+      <w:pPr>
+        <w:pStyle w:val="u3"/>
+      </w:pPr>
+      <w:bookmarkStart w:id="14" w:name="_Toc83330285"/>
+      <w:r>
+        <w:t>6</w:t>
+      </w:r>
+      <w:r>
+        <w:t>.</w:t>
+      </w:r>
+      <w:r>
+        <w:t>2</w:t>
+      </w:r>
+      <w:r>
+        <w:t xml:space="preserve"> </w:t>
+      </w:r>
+      <w:bookmarkStart w:id="15" w:name="_Toc356192845"/>
+      <w:r>
+        <w:t xml:space="preserve">Limitations </w:t>
+      </w:r>
+      <w:r>
+        <w:t>&amp;</w:t>
+      </w:r>
+      <w:r>
+        <w:t xml:space="preserve"> Exclusions</w:t>
+      </w:r>
       <w:bookmarkEnd w:id="14"/>
-    </w:p>
-    <w:p>
-      <w:pPr>
-        <w:rPr>
-          <w:lang w:val="en-US"/>
-        </w:rPr>
-      </w:pPr>
-    </w:p>
-    <w:p>
-      <w:pPr>
-        <w:pStyle w:val="Heading3"/>
-      </w:pPr>
-      <w:bookmarkStart w:id="15" w:name="_Toc83330285"/>
-      <w:r>
-        <w:t>6</w:t>
-      </w:r>
-      <w:r>
-        <w:t>.</w:t>
-      </w:r>
-      <w:r>
-        <w:t>2</w:t>
-      </w:r>
-      <w:r>
-        <w:t xml:space="preserve"> </w:t>
-      </w:r>
-      <w:bookmarkStart w:id="16" w:name="_Toc356192845"/>
-      <w:r>
-        <w:t xml:space="preserve">Limitations </w:t>
-      </w:r>
-      <w:r>
-        <w:t>&amp;</w:t>
-      </w:r>
-      <w:r>
-        <w:t xml:space="preserve"> Exclusions</w:t>
-      </w:r>
       <w:bookmarkEnd w:id="15"/>
-      <w:bookmarkEnd w:id="16"/>
-    </w:p>
-    <w:p>
-      <w:pPr>
-        <w:pStyle w:val="List"/>
+    </w:p>
+    <w:p>
+      <w:pPr>
+        <w:pStyle w:val="Danhsach"/>
         <w:ind w:firstLine="0"/>
         <w:rPr>
           <w:rFonts w:asciiTheme="minorHAnsi" w:hAnsiTheme="minorHAnsi" w:cstheme="minorHAnsi"/>
@@ -4159,7 +4157,7 @@
     </w:p>
     <w:p>
       <w:pPr>
-        <w:pStyle w:val="List"/>
+        <w:pStyle w:val="Danhsach"/>
         <w:ind w:firstLine="0"/>
         <w:rPr>
           <w:rFonts w:asciiTheme="minorHAnsi" w:hAnsiTheme="minorHAnsi" w:cstheme="minorHAnsi"/>
@@ -4228,7 +4226,7 @@
     </w:p>
     <w:p>
       <w:pPr>
-        <w:pStyle w:val="List"/>
+        <w:pStyle w:val="Danhsach"/>
         <w:ind w:firstLine="0"/>
         <w:rPr>
           <w:rFonts w:asciiTheme="minorHAnsi" w:hAnsiTheme="minorHAnsi" w:cstheme="minorHAnsi"/>
@@ -4277,8 +4275,8 @@
 </file>
 
 <file path=word/numbering.xml><?xml version="1.0" encoding="utf-8"?>
-<w:numbering xmlns:wpc="http://schemas.microsoft.com/office/word/2010/wordprocessingCanvas" xmlns:mc="http://schemas.openxmlformats.org/markup-compatibility/2006" xmlns:o="urn:schemas-microsoft-com:office:office" xmlns:r="http://schemas.openxmlformats.org/officeDocument/2006/relationships" xmlns:m="http://schemas.openxmlformats.org/officeDocument/2006/math" xmlns:v="urn:schemas-microsoft-com:vml" xmlns:wp14="http://schemas.microsoft.com/office/word/2010/wordprocessingDrawing" xmlns:wp="http://schemas.openxmlformats.org/drawingml/2006/wordprocessingDrawing" xmlns:w10="urn:schemas-microsoft-com:office:word" xmlns:w="http://schemas.openxmlformats.org/wordprocessingml/2006/main" xmlns:w14="http://schemas.microsoft.com/office/word/2010/wordml" xmlns:wpg="http://schemas.microsoft.com/office/word/2010/wordprocessingGroup" xmlns:wpi="http://schemas.microsoft.com/office/word/2010/wordprocessingInk" xmlns:wne="http://schemas.microsoft.com/office/word/2006/wordml" xmlns:wps="http://schemas.microsoft.com/office/word/2010/wordprocessingShape" mc:Ignorable="w14 wp14">
-  <w:abstractNum w:abstractNumId="0">
+<w:numbering xmlns:wpc="http://schemas.microsoft.com/office/word/2010/wordprocessingCanvas" xmlns:cx="http://schemas.microsoft.com/office/drawing/2014/chartex" xmlns:cx1="http://schemas.microsoft.com/office/drawing/2015/9/8/chartex" xmlns:cx2="http://schemas.microsoft.com/office/drawing/2015/10/21/chartex" xmlns:cx3="http://schemas.microsoft.com/office/drawing/2016/5/9/chartex" xmlns:cx4="http://schemas.microsoft.com/office/drawing/2016/5/10/chartex" xmlns:cx5="http://schemas.microsoft.com/office/drawing/2016/5/11/chartex" xmlns:cx6="http://schemas.microsoft.com/office/drawing/2016/5/12/chartex" xmlns:cx7="http://schemas.microsoft.com/office/drawing/2016/5/13/chartex" xmlns:cx8="http://schemas.microsoft.com/office/drawing/2016/5/14/chartex" xmlns:mc="http://schemas.openxmlformats.org/markup-compatibility/2006" xmlns:aink="http://schemas.microsoft.com/office/drawing/2016/ink" xmlns:am3d="http://schemas.microsoft.com/office/drawing/2017/model3d" xmlns:o="urn:schemas-microsoft-com:office:office" xmlns:oel="http://schemas.microsoft.com/office/2019/extlst" xmlns:r="http://schemas.openxmlformats.org/officeDocument/2006/relationships" xmlns:m="http://schemas.openxmlformats.org/officeDocument/2006/math" xmlns:v="urn:schemas-microsoft-com:vml" xmlns:wp14="http://schemas.microsoft.com/office/word/2010/wordprocessingDrawing" xmlns:wp="http://schemas.openxmlformats.org/drawingml/2006/wordprocessingDrawing" xmlns:w10="urn:schemas-microsoft-com:office:word" xmlns:w="http://schemas.openxmlformats.org/wordprocessingml/2006/main" xmlns:w14="http://schemas.microsoft.com/office/word/2010/wordml" xmlns:w15="http://schemas.microsoft.com/office/word/2012/wordml" xmlns:w16cex="http://schemas.microsoft.com/office/word/2018/wordml/cex" xmlns:w16cid="http://schemas.microsoft.com/office/word/2016/wordml/cid" xmlns:w16="http://schemas.microsoft.com/office/word/2018/wordml" xmlns:w16du="http://schemas.microsoft.com/office/word/2023/wordml/word16du" xmlns:w16sdtdh="http://schemas.microsoft.com/office/word/2020/wordml/sdtdatahash" xmlns:w16sdtfl="http://schemas.microsoft.com/office/word/2024/wordml/sdtformatlock" xmlns:w16se="http://schemas.microsoft.com/office/word/2015/wordml/symex" xmlns:wpg="http://schemas.microsoft.com/office/word/2010/wordprocessingGroup" xmlns:wpi="http://schemas.microsoft.com/office/word/2010/wordprocessingInk" xmlns:wne="http://schemas.microsoft.com/office/word/2006/wordml" xmlns:wps="http://schemas.microsoft.com/office/word/2010/wordprocessingShape" mc:Ignorable="w14 w15 w16se w16cid w16 w16cex w16sdtdh w16sdtfl w16du wp14">
+  <w:abstractNum w:abstractNumId="0" w15:restartNumberingAfterBreak="0">
     <w:nsid w:val="0B4D4072"/>
     <w:multiLevelType w:val="hybridMultilevel"/>
     <w:tmpl w:val="3DEE473A"/>
@@ -4391,7 +4389,7 @@
       </w:rPr>
     </w:lvl>
   </w:abstractNum>
-  <w:abstractNum w:abstractNumId="1">
+  <w:abstractNum w:abstractNumId="1" w15:restartNumberingAfterBreak="0">
     <w:nsid w:val="4B83357B"/>
     <w:multiLevelType w:val="hybridMultilevel"/>
     <w:tmpl w:val="E15E8D06"/>
@@ -4504,7 +4502,7 @@
       </w:rPr>
     </w:lvl>
   </w:abstractNum>
-  <w:abstractNum w:abstractNumId="2">
+  <w:abstractNum w:abstractNumId="2" w15:restartNumberingAfterBreak="0">
     <w:nsid w:val="6370042E"/>
     <w:multiLevelType w:val="hybridMultilevel"/>
     <w:tmpl w:val="22C08B42"/>
@@ -4617,7 +4615,7 @@
       </w:rPr>
     </w:lvl>
   </w:abstractNum>
-  <w:abstractNum w:abstractNumId="3">
+  <w:abstractNum w:abstractNumId="3" w15:restartNumberingAfterBreak="0">
     <w:nsid w:val="6DDA071D"/>
     <w:multiLevelType w:val="hybridMultilevel"/>
     <w:tmpl w:val="286E7424"/>
@@ -4730,7 +4728,7 @@
       </w:rPr>
     </w:lvl>
   </w:abstractNum>
-  <w:abstractNum w:abstractNumId="4">
+  <w:abstractNum w:abstractNumId="4" w15:restartNumberingAfterBreak="0">
     <w:nsid w:val="7D405978"/>
     <w:multiLevelType w:val="hybridMultilevel"/>
     <w:tmpl w:val="4434EA80"/>
@@ -4842,26 +4840,26 @@
       </w:rPr>
     </w:lvl>
   </w:abstractNum>
-  <w:num w:numId="1">
+  <w:num w:numId="1" w16cid:durableId="1012488562">
     <w:abstractNumId w:val="4"/>
   </w:num>
-  <w:num w:numId="2">
+  <w:num w:numId="2" w16cid:durableId="849176130">
     <w:abstractNumId w:val="1"/>
   </w:num>
-  <w:num w:numId="3">
+  <w:num w:numId="3" w16cid:durableId="2132553740">
     <w:abstractNumId w:val="0"/>
   </w:num>
-  <w:num w:numId="4">
+  <w:num w:numId="4" w16cid:durableId="1135610919">
     <w:abstractNumId w:val="3"/>
   </w:num>
-  <w:num w:numId="5">
+  <w:num w:numId="5" w16cid:durableId="2124182144">
     <w:abstractNumId w:val="2"/>
   </w:num>
 </w:numbering>
 </file>
 
 <file path=word/styles.xml><?xml version="1.0" encoding="utf-8"?>
-<w:styles xmlns:mc="http://schemas.openxmlformats.org/markup-compatibility/2006" xmlns:r="http://schemas.openxmlformats.org/officeDocument/2006/relationships" xmlns:w="http://schemas.openxmlformats.org/wordprocessingml/2006/main" xmlns:w14="http://schemas.microsoft.com/office/word/2010/wordml" mc:Ignorable="w14">
+<w:styles xmlns:mc="http://schemas.openxmlformats.org/markup-compatibility/2006" xmlns:r="http://schemas.openxmlformats.org/officeDocument/2006/relationships" xmlns:w="http://schemas.openxmlformats.org/wordprocessingml/2006/main" xmlns:w14="http://schemas.microsoft.com/office/word/2010/wordml" xmlns:w15="http://schemas.microsoft.com/office/word/2012/wordml" xmlns:w16cex="http://schemas.microsoft.com/office/word/2018/wordml/cex" xmlns:w16cid="http://schemas.microsoft.com/office/word/2016/wordml/cid" xmlns:w16="http://schemas.microsoft.com/office/word/2018/wordml" xmlns:w16du="http://schemas.microsoft.com/office/word/2023/wordml/word16du" xmlns:w16sdtdh="http://schemas.microsoft.com/office/word/2020/wordml/sdtdatahash" xmlns:w16sdtfl="http://schemas.microsoft.com/office/word/2024/wordml/sdtformatlock" xmlns:w16se="http://schemas.microsoft.com/office/word/2015/wordml/symex" mc:Ignorable="w14 w15 w16se w16cid w16 w16cex w16sdtdh w16sdtfl w16du">
   <w:docDefaults>
     <w:rPrDefault>
       <w:rPr>
@@ -4877,155 +4875,393 @@
       </w:pPr>
     </w:pPrDefault>
   </w:docDefaults>
-  <w:latentStyles w:defLockedState="0" w:defUIPriority="99" w:defSemiHidden="1" w:defUnhideWhenUsed="1" w:defQFormat="0" w:count="267">
-    <w:lsdException w:name="Normal" w:semiHidden="0" w:uiPriority="0" w:unhideWhenUsed="0" w:qFormat="1"/>
-    <w:lsdException w:name="heading 1" w:semiHidden="0" w:uiPriority="9" w:unhideWhenUsed="0" w:qFormat="1"/>
-    <w:lsdException w:name="heading 2" w:uiPriority="9" w:qFormat="1"/>
-    <w:lsdException w:name="heading 3" w:uiPriority="9" w:qFormat="1"/>
-    <w:lsdException w:name="heading 4" w:uiPriority="9" w:qFormat="1"/>
-    <w:lsdException w:name="heading 5" w:uiPriority="9" w:qFormat="1"/>
-    <w:lsdException w:name="heading 6" w:uiPriority="9" w:qFormat="1"/>
-    <w:lsdException w:name="heading 7" w:uiPriority="9" w:qFormat="1"/>
-    <w:lsdException w:name="heading 8" w:uiPriority="9" w:qFormat="1"/>
-    <w:lsdException w:name="heading 9" w:uiPriority="9" w:qFormat="1"/>
-    <w:lsdException w:name="toc 1" w:uiPriority="39"/>
-    <w:lsdException w:name="toc 2" w:uiPriority="39"/>
-    <w:lsdException w:name="toc 3" w:uiPriority="39"/>
-    <w:lsdException w:name="toc 4" w:uiPriority="39"/>
-    <w:lsdException w:name="toc 5" w:uiPriority="39"/>
-    <w:lsdException w:name="toc 6" w:uiPriority="39"/>
-    <w:lsdException w:name="toc 7" w:uiPriority="39"/>
-    <w:lsdException w:name="toc 8" w:uiPriority="39"/>
-    <w:lsdException w:name="toc 9" w:uiPriority="39"/>
-    <w:lsdException w:name="caption" w:uiPriority="35" w:qFormat="1"/>
-    <w:lsdException w:name="List" w:uiPriority="0"/>
-    <w:lsdException w:name="Title" w:semiHidden="0" w:uiPriority="10" w:unhideWhenUsed="0" w:qFormat="1"/>
-    <w:lsdException w:name="Default Paragraph Font" w:uiPriority="1"/>
-    <w:lsdException w:name="Subtitle" w:semiHidden="0" w:uiPriority="11" w:unhideWhenUsed="0" w:qFormat="1"/>
-    <w:lsdException w:name="Strong" w:semiHidden="0" w:uiPriority="22" w:unhideWhenUsed="0" w:qFormat="1"/>
-    <w:lsdException w:name="Emphasis" w:semiHidden="0" w:uiPriority="20" w:unhideWhenUsed="0" w:qFormat="1"/>
-    <w:lsdException w:name="Table Grid" w:semiHidden="0" w:uiPriority="39" w:unhideWhenUsed="0"/>
-    <w:lsdException w:name="Placeholder Text" w:unhideWhenUsed="0"/>
-    <w:lsdException w:name="No Spacing" w:semiHidden="0" w:uiPriority="1" w:unhideWhenUsed="0" w:qFormat="1"/>
-    <w:lsdException w:name="Light Shading" w:semiHidden="0" w:uiPriority="60" w:unhideWhenUsed="0"/>
-    <w:lsdException w:name="Light List" w:semiHidden="0" w:uiPriority="61" w:unhideWhenUsed="0"/>
-    <w:lsdException w:name="Light Grid" w:semiHidden="0" w:uiPriority="62" w:unhideWhenUsed="0"/>
-    <w:lsdException w:name="Medium Shading 1" w:semiHidden="0" w:uiPriority="63" w:unhideWhenUsed="0"/>
-    <w:lsdException w:name="Medium Shading 2" w:semiHidden="0" w:uiPriority="64" w:unhideWhenUsed="0"/>
-    <w:lsdException w:name="Medium List 1" w:semiHidden="0" w:uiPriority="65" w:unhideWhenUsed="0"/>
-    <w:lsdException w:name="Medium List 2" w:semiHidden="0" w:uiPriority="66" w:unhideWhenUsed="0"/>
-    <w:lsdException w:name="Medium Grid 1" w:semiHidden="0" w:uiPriority="67" w:unhideWhenUsed="0"/>
-    <w:lsdException w:name="Medium Grid 2" w:semiHidden="0" w:uiPriority="68" w:unhideWhenUsed="0"/>
-    <w:lsdException w:name="Medium Grid 3" w:semiHidden="0" w:uiPriority="69" w:unhideWhenUsed="0"/>
-    <w:lsdException w:name="Dark List" w:semiHidden="0" w:uiPriority="70" w:unhideWhenUsed="0"/>
-    <w:lsdException w:name="Colorful Shading" w:semiHidden="0" w:uiPriority="71" w:unhideWhenUsed="0"/>
-    <w:lsdException w:name="Colorful List" w:semiHidden="0" w:uiPriority="72" w:unhideWhenUsed="0"/>
-    <w:lsdException w:name="Colorful Grid" w:semiHidden="0" w:uiPriority="73" w:unhideWhenUsed="0"/>
-    <w:lsdException w:name="Light Shading Accent 1" w:semiHidden="0" w:uiPriority="60" w:unhideWhenUsed="0"/>
-    <w:lsdException w:name="Light List Accent 1" w:semiHidden="0" w:uiPriority="61" w:unhideWhenUsed="0"/>
-    <w:lsdException w:name="Light Grid Accent 1" w:semiHidden="0" w:uiPriority="62" w:unhideWhenUsed="0"/>
-    <w:lsdException w:name="Medium Shading 1 Accent 1" w:semiHidden="0" w:uiPriority="63" w:unhideWhenUsed="0"/>
-    <w:lsdException w:name="Medium Shading 2 Accent 1" w:semiHidden="0" w:uiPriority="64" w:unhideWhenUsed="0"/>
-    <w:lsdException w:name="Medium List 1 Accent 1" w:semiHidden="0" w:uiPriority="65" w:unhideWhenUsed="0"/>
-    <w:lsdException w:name="Revision" w:unhideWhenUsed="0"/>
-    <w:lsdException w:name="List Paragraph" w:semiHidden="0" w:uiPriority="34" w:unhideWhenUsed="0" w:qFormat="1"/>
-    <w:lsdException w:name="Quote" w:semiHidden="0" w:uiPriority="29" w:unhideWhenUsed="0" w:qFormat="1"/>
-    <w:lsdException w:name="Intense Quote" w:semiHidden="0" w:uiPriority="30" w:unhideWhenUsed="0" w:qFormat="1"/>
-    <w:lsdException w:name="Medium List 2 Accent 1" w:semiHidden="0" w:uiPriority="66" w:unhideWhenUsed="0"/>
-    <w:lsdException w:name="Medium Grid 1 Accent 1" w:semiHidden="0" w:uiPriority="67" w:unhideWhenUsed="0"/>
-    <w:lsdException w:name="Medium Grid 2 Accent 1" w:semiHidden="0" w:uiPriority="68" w:unhideWhenUsed="0"/>
-    <w:lsdException w:name="Medium Grid 3 Accent 1" w:semiHidden="0" w:uiPriority="69" w:unhideWhenUsed="0"/>
-    <w:lsdException w:name="Dark List Accent 1" w:semiHidden="0" w:uiPriority="70" w:unhideWhenUsed="0"/>
-    <w:lsdException w:name="Colorful Shading Accent 1" w:semiHidden="0" w:uiPriority="71" w:unhideWhenUsed="0"/>
-    <w:lsdException w:name="Colorful List Accent 1" w:semiHidden="0" w:uiPriority="72" w:unhideWhenUsed="0"/>
-    <w:lsdException w:name="Colorful Grid Accent 1" w:semiHidden="0" w:uiPriority="73" w:unhideWhenUsed="0"/>
-    <w:lsdException w:name="Light Shading Accent 2" w:semiHidden="0" w:uiPriority="60" w:unhideWhenUsed="0"/>
-    <w:lsdException w:name="Light List Accent 2" w:semiHidden="0" w:uiPriority="61" w:unhideWhenUsed="0"/>
-    <w:lsdException w:name="Light Grid Accent 2" w:semiHidden="0" w:uiPriority="62" w:unhideWhenUsed="0"/>
-    <w:lsdException w:name="Medium Shading 1 Accent 2" w:semiHidden="0" w:uiPriority="63" w:unhideWhenUsed="0"/>
-    <w:lsdException w:name="Medium Shading 2 Accent 2" w:semiHidden="0" w:uiPriority="64" w:unhideWhenUsed="0"/>
-    <w:lsdException w:name="Medium List 1 Accent 2" w:semiHidden="0" w:uiPriority="65" w:unhideWhenUsed="0"/>
-    <w:lsdException w:name="Medium List 2 Accent 2" w:semiHidden="0" w:uiPriority="66" w:unhideWhenUsed="0"/>
-    <w:lsdException w:name="Medium Grid 1 Accent 2" w:semiHidden="0" w:uiPriority="67" w:unhideWhenUsed="0"/>
-    <w:lsdException w:name="Medium Grid 2 Accent 2" w:semiHidden="0" w:uiPriority="68" w:unhideWhenUsed="0"/>
-    <w:lsdException w:name="Medium Grid 3 Accent 2" w:semiHidden="0" w:uiPriority="69" w:unhideWhenUsed="0"/>
-    <w:lsdException w:name="Dark List Accent 2" w:semiHidden="0" w:uiPriority="70" w:unhideWhenUsed="0"/>
-    <w:lsdException w:name="Colorful Shading Accent 2" w:semiHidden="0" w:uiPriority="71" w:unhideWhenUsed="0"/>
-    <w:lsdException w:name="Colorful List Accent 2" w:semiHidden="0" w:uiPriority="72" w:unhideWhenUsed="0"/>
-    <w:lsdException w:name="Colorful Grid Accent 2" w:semiHidden="0" w:uiPriority="73" w:unhideWhenUsed="0"/>
-    <w:lsdException w:name="Light Shading Accent 3" w:semiHidden="0" w:uiPriority="60" w:unhideWhenUsed="0"/>
-    <w:lsdException w:name="Light List Accent 3" w:semiHidden="0" w:uiPriority="61" w:unhideWhenUsed="0"/>
-    <w:lsdException w:name="Light Grid Accent 3" w:semiHidden="0" w:uiPriority="62" w:unhideWhenUsed="0"/>
-    <w:lsdException w:name="Medium Shading 1 Accent 3" w:semiHidden="0" w:uiPriority="63" w:unhideWhenUsed="0"/>
-    <w:lsdException w:name="Medium Shading 2 Accent 3" w:semiHidden="0" w:uiPriority="64" w:unhideWhenUsed="0"/>
-    <w:lsdException w:name="Medium List 1 Accent 3" w:semiHidden="0" w:uiPriority="65" w:unhideWhenUsed="0"/>
-    <w:lsdException w:name="Medium List 2 Accent 3" w:semiHidden="0" w:uiPriority="66" w:unhideWhenUsed="0"/>
-    <w:lsdException w:name="Medium Grid 1 Accent 3" w:semiHidden="0" w:uiPriority="67" w:unhideWhenUsed="0"/>
-    <w:lsdException w:name="Medium Grid 2 Accent 3" w:semiHidden="0" w:uiPriority="68" w:unhideWhenUsed="0"/>
-    <w:lsdException w:name="Medium Grid 3 Accent 3" w:semiHidden="0" w:uiPriority="69" w:unhideWhenUsed="0"/>
-    <w:lsdException w:name="Dark List Accent 3" w:semiHidden="0" w:uiPriority="70" w:unhideWhenUsed="0"/>
-    <w:lsdException w:name="Colorful Shading Accent 3" w:semiHidden="0" w:uiPriority="71" w:unhideWhenUsed="0"/>
-    <w:lsdException w:name="Colorful List Accent 3" w:semiHidden="0" w:uiPriority="72" w:unhideWhenUsed="0"/>
-    <w:lsdException w:name="Colorful Grid Accent 3" w:semiHidden="0" w:uiPriority="73" w:unhideWhenUsed="0"/>
-    <w:lsdException w:name="Light Shading Accent 4" w:semiHidden="0" w:uiPriority="60" w:unhideWhenUsed="0"/>
-    <w:lsdException w:name="Light List Accent 4" w:semiHidden="0" w:uiPriority="61" w:unhideWhenUsed="0"/>
-    <w:lsdException w:name="Light Grid Accent 4" w:semiHidden="0" w:uiPriority="62" w:unhideWhenUsed="0"/>
-    <w:lsdException w:name="Medium Shading 1 Accent 4" w:semiHidden="0" w:uiPriority="63" w:unhideWhenUsed="0"/>
-    <w:lsdException w:name="Medium Shading 2 Accent 4" w:semiHidden="0" w:uiPriority="64" w:unhideWhenUsed="0"/>
-    <w:lsdException w:name="Medium List 1 Accent 4" w:semiHidden="0" w:uiPriority="65" w:unhideWhenUsed="0"/>
-    <w:lsdException w:name="Medium List 2 Accent 4" w:semiHidden="0" w:uiPriority="66" w:unhideWhenUsed="0"/>
-    <w:lsdException w:name="Medium Grid 1 Accent 4" w:semiHidden="0" w:uiPriority="67" w:unhideWhenUsed="0"/>
-    <w:lsdException w:name="Medium Grid 2 Accent 4" w:semiHidden="0" w:uiPriority="68" w:unhideWhenUsed="0"/>
-    <w:lsdException w:name="Medium Grid 3 Accent 4" w:semiHidden="0" w:uiPriority="69" w:unhideWhenUsed="0"/>
-    <w:lsdException w:name="Dark List Accent 4" w:semiHidden="0" w:uiPriority="70" w:unhideWhenUsed="0"/>
-    <w:lsdException w:name="Colorful Shading Accent 4" w:semiHidden="0" w:uiPriority="71" w:unhideWhenUsed="0"/>
-    <w:lsdException w:name="Colorful List Accent 4" w:semiHidden="0" w:uiPriority="72" w:unhideWhenUsed="0"/>
-    <w:lsdException w:name="Colorful Grid Accent 4" w:semiHidden="0" w:uiPriority="73" w:unhideWhenUsed="0"/>
-    <w:lsdException w:name="Light Shading Accent 5" w:semiHidden="0" w:uiPriority="60" w:unhideWhenUsed="0"/>
-    <w:lsdException w:name="Light List Accent 5" w:semiHidden="0" w:uiPriority="61" w:unhideWhenUsed="0"/>
-    <w:lsdException w:name="Light Grid Accent 5" w:semiHidden="0" w:uiPriority="62" w:unhideWhenUsed="0"/>
-    <w:lsdException w:name="Medium Shading 1 Accent 5" w:semiHidden="0" w:uiPriority="63" w:unhideWhenUsed="0"/>
-    <w:lsdException w:name="Medium Shading 2 Accent 5" w:semiHidden="0" w:uiPriority="64" w:unhideWhenUsed="0"/>
-    <w:lsdException w:name="Medium List 1 Accent 5" w:semiHidden="0" w:uiPriority="65" w:unhideWhenUsed="0"/>
-    <w:lsdException w:name="Medium List 2 Accent 5" w:semiHidden="0" w:uiPriority="66" w:unhideWhenUsed="0"/>
-    <w:lsdException w:name="Medium Grid 1 Accent 5" w:semiHidden="0" w:uiPriority="67" w:unhideWhenUsed="0"/>
-    <w:lsdException w:name="Medium Grid 2 Accent 5" w:semiHidden="0" w:uiPriority="68" w:unhideWhenUsed="0"/>
-    <w:lsdException w:name="Medium Grid 3 Accent 5" w:semiHidden="0" w:uiPriority="69" w:unhideWhenUsed="0"/>
-    <w:lsdException w:name="Dark List Accent 5" w:semiHidden="0" w:uiPriority="70" w:unhideWhenUsed="0"/>
-    <w:lsdException w:name="Colorful Shading Accent 5" w:semiHidden="0" w:uiPriority="71" w:unhideWhenUsed="0"/>
-    <w:lsdException w:name="Colorful List Accent 5" w:semiHidden="0" w:uiPriority="72" w:unhideWhenUsed="0"/>
-    <w:lsdException w:name="Colorful Grid Accent 5" w:semiHidden="0" w:uiPriority="73" w:unhideWhenUsed="0"/>
-    <w:lsdException w:name="Light Shading Accent 6" w:semiHidden="0" w:uiPriority="60" w:unhideWhenUsed="0"/>
-    <w:lsdException w:name="Light List Accent 6" w:semiHidden="0" w:uiPriority="61" w:unhideWhenUsed="0"/>
-    <w:lsdException w:name="Light Grid Accent 6" w:semiHidden="0" w:uiPriority="62" w:unhideWhenUsed="0"/>
-    <w:lsdException w:name="Medium Shading 1 Accent 6" w:semiHidden="0" w:uiPriority="63" w:unhideWhenUsed="0"/>
-    <w:lsdException w:name="Medium Shading 2 Accent 6" w:semiHidden="0" w:uiPriority="64" w:unhideWhenUsed="0"/>
-    <w:lsdException w:name="Medium List 1 Accent 6" w:semiHidden="0" w:uiPriority="65" w:unhideWhenUsed="0"/>
-    <w:lsdException w:name="Medium List 2 Accent 6" w:semiHidden="0" w:uiPriority="66" w:unhideWhenUsed="0"/>
-    <w:lsdException w:name="Medium Grid 1 Accent 6" w:semiHidden="0" w:uiPriority="67" w:unhideWhenUsed="0"/>
-    <w:lsdException w:name="Medium Grid 2 Accent 6" w:semiHidden="0" w:uiPriority="68" w:unhideWhenUsed="0"/>
-    <w:lsdException w:name="Medium Grid 3 Accent 6" w:semiHidden="0" w:uiPriority="69" w:unhideWhenUsed="0"/>
-    <w:lsdException w:name="Dark List Accent 6" w:semiHidden="0" w:uiPriority="70" w:unhideWhenUsed="0"/>
-    <w:lsdException w:name="Colorful Shading Accent 6" w:semiHidden="0" w:uiPriority="71" w:unhideWhenUsed="0"/>
-    <w:lsdException w:name="Colorful List Accent 6" w:semiHidden="0" w:uiPriority="72" w:unhideWhenUsed="0"/>
-    <w:lsdException w:name="Colorful Grid Accent 6" w:semiHidden="0" w:uiPriority="73" w:unhideWhenUsed="0"/>
-    <w:lsdException w:name="Subtle Emphasis" w:semiHidden="0" w:uiPriority="19" w:unhideWhenUsed="0" w:qFormat="1"/>
-    <w:lsdException w:name="Intense Emphasis" w:semiHidden="0" w:uiPriority="21" w:unhideWhenUsed="0" w:qFormat="1"/>
-    <w:lsdException w:name="Subtle Reference" w:semiHidden="0" w:uiPriority="31" w:unhideWhenUsed="0" w:qFormat="1"/>
-    <w:lsdException w:name="Intense Reference" w:semiHidden="0" w:uiPriority="32" w:unhideWhenUsed="0" w:qFormat="1"/>
-    <w:lsdException w:name="Book Title" w:semiHidden="0" w:uiPriority="33" w:unhideWhenUsed="0" w:qFormat="1"/>
-    <w:lsdException w:name="Bibliography" w:uiPriority="37"/>
-    <w:lsdException w:name="TOC Heading" w:uiPriority="39" w:qFormat="1"/>
+  <w:latentStyles w:defLockedState="0" w:defUIPriority="99" w:defSemiHidden="0" w:defUnhideWhenUsed="0" w:defQFormat="0" w:count="376">
+    <w:lsdException w:name="Normal" w:uiPriority="0" w:qFormat="1"/>
+    <w:lsdException w:name="heading 1" w:uiPriority="9" w:qFormat="1"/>
+    <w:lsdException w:name="heading 2" w:semiHidden="1" w:uiPriority="9" w:unhideWhenUsed="1" w:qFormat="1"/>
+    <w:lsdException w:name="heading 3" w:semiHidden="1" w:uiPriority="9" w:unhideWhenUsed="1" w:qFormat="1"/>
+    <w:lsdException w:name="heading 4" w:semiHidden="1" w:uiPriority="9" w:unhideWhenUsed="1" w:qFormat="1"/>
+    <w:lsdException w:name="heading 5" w:semiHidden="1" w:uiPriority="9" w:unhideWhenUsed="1" w:qFormat="1"/>
+    <w:lsdException w:name="heading 6" w:semiHidden="1" w:uiPriority="9" w:unhideWhenUsed="1" w:qFormat="1"/>
+    <w:lsdException w:name="heading 7" w:semiHidden="1" w:uiPriority="9" w:unhideWhenUsed="1" w:qFormat="1"/>
+    <w:lsdException w:name="heading 8" w:semiHidden="1" w:uiPriority="9" w:unhideWhenUsed="1" w:qFormat="1"/>
+    <w:lsdException w:name="heading 9" w:semiHidden="1" w:uiPriority="9" w:unhideWhenUsed="1" w:qFormat="1"/>
+    <w:lsdException w:name="index 1" w:semiHidden="1" w:unhideWhenUsed="1"/>
+    <w:lsdException w:name="index 2" w:semiHidden="1" w:unhideWhenUsed="1"/>
+    <w:lsdException w:name="index 3" w:semiHidden="1" w:unhideWhenUsed="1"/>
+    <w:lsdException w:name="index 4" w:semiHidden="1" w:unhideWhenUsed="1"/>
+    <w:lsdException w:name="index 5" w:semiHidden="1" w:unhideWhenUsed="1"/>
+    <w:lsdException w:name="index 6" w:semiHidden="1" w:unhideWhenUsed="1"/>
+    <w:lsdException w:name="index 7" w:semiHidden="1" w:unhideWhenUsed="1"/>
+    <w:lsdException w:name="index 8" w:semiHidden="1" w:unhideWhenUsed="1"/>
+    <w:lsdException w:name="index 9" w:semiHidden="1" w:unhideWhenUsed="1"/>
+    <w:lsdException w:name="toc 1" w:semiHidden="1" w:uiPriority="39" w:unhideWhenUsed="1"/>
+    <w:lsdException w:name="toc 2" w:semiHidden="1" w:uiPriority="39" w:unhideWhenUsed="1"/>
+    <w:lsdException w:name="toc 3" w:semiHidden="1" w:uiPriority="39" w:unhideWhenUsed="1"/>
+    <w:lsdException w:name="toc 4" w:semiHidden="1" w:uiPriority="39" w:unhideWhenUsed="1"/>
+    <w:lsdException w:name="toc 5" w:semiHidden="1" w:uiPriority="39" w:unhideWhenUsed="1"/>
+    <w:lsdException w:name="toc 6" w:semiHidden="1" w:uiPriority="39" w:unhideWhenUsed="1"/>
+    <w:lsdException w:name="toc 7" w:semiHidden="1" w:uiPriority="39" w:unhideWhenUsed="1"/>
+    <w:lsdException w:name="toc 8" w:semiHidden="1" w:uiPriority="39" w:unhideWhenUsed="1"/>
+    <w:lsdException w:name="toc 9" w:semiHidden="1" w:uiPriority="39" w:unhideWhenUsed="1"/>
+    <w:lsdException w:name="Normal Indent" w:semiHidden="1" w:unhideWhenUsed="1"/>
+    <w:lsdException w:name="footnote text" w:semiHidden="1" w:unhideWhenUsed="1"/>
+    <w:lsdException w:name="annotation text" w:semiHidden="1" w:unhideWhenUsed="1"/>
+    <w:lsdException w:name="header" w:semiHidden="1" w:unhideWhenUsed="1"/>
+    <w:lsdException w:name="footer" w:semiHidden="1" w:unhideWhenUsed="1"/>
+    <w:lsdException w:name="index heading" w:semiHidden="1" w:unhideWhenUsed="1"/>
+    <w:lsdException w:name="caption" w:semiHidden="1" w:uiPriority="35" w:unhideWhenUsed="1" w:qFormat="1"/>
+    <w:lsdException w:name="table of figures" w:semiHidden="1" w:unhideWhenUsed="1"/>
+    <w:lsdException w:name="envelope address" w:semiHidden="1" w:unhideWhenUsed="1"/>
+    <w:lsdException w:name="envelope return" w:semiHidden="1" w:unhideWhenUsed="1"/>
+    <w:lsdException w:name="footnote reference" w:semiHidden="1" w:unhideWhenUsed="1"/>
+    <w:lsdException w:name="annotation reference" w:semiHidden="1" w:unhideWhenUsed="1"/>
+    <w:lsdException w:name="line number" w:semiHidden="1" w:unhideWhenUsed="1"/>
+    <w:lsdException w:name="page number" w:semiHidden="1" w:unhideWhenUsed="1"/>
+    <w:lsdException w:name="endnote reference" w:semiHidden="1" w:unhideWhenUsed="1"/>
+    <w:lsdException w:name="endnote text" w:semiHidden="1" w:unhideWhenUsed="1"/>
+    <w:lsdException w:name="table of authorities" w:semiHidden="1" w:unhideWhenUsed="1"/>
+    <w:lsdException w:name="macro" w:semiHidden="1" w:unhideWhenUsed="1"/>
+    <w:lsdException w:name="toa heading" w:semiHidden="1" w:unhideWhenUsed="1"/>
+    <w:lsdException w:name="List" w:semiHidden="1" w:uiPriority="0" w:unhideWhenUsed="1"/>
+    <w:lsdException w:name="List Bullet" w:semiHidden="1" w:unhideWhenUsed="1"/>
+    <w:lsdException w:name="List Number" w:semiHidden="1" w:unhideWhenUsed="1"/>
+    <w:lsdException w:name="List 2" w:semiHidden="1" w:unhideWhenUsed="1"/>
+    <w:lsdException w:name="List 3" w:semiHidden="1" w:unhideWhenUsed="1"/>
+    <w:lsdException w:name="List 4" w:semiHidden="1" w:unhideWhenUsed="1"/>
+    <w:lsdException w:name="List 5" w:semiHidden="1" w:unhideWhenUsed="1"/>
+    <w:lsdException w:name="List Bullet 2" w:semiHidden="1" w:unhideWhenUsed="1"/>
+    <w:lsdException w:name="List Bullet 3" w:semiHidden="1" w:unhideWhenUsed="1"/>
+    <w:lsdException w:name="List Bullet 4" w:semiHidden="1" w:unhideWhenUsed="1"/>
+    <w:lsdException w:name="List Bullet 5" w:semiHidden="1" w:unhideWhenUsed="1"/>
+    <w:lsdException w:name="List Number 2" w:semiHidden="1" w:unhideWhenUsed="1"/>
+    <w:lsdException w:name="List Number 3" w:semiHidden="1" w:unhideWhenUsed="1"/>
+    <w:lsdException w:name="List Number 4" w:semiHidden="1" w:unhideWhenUsed="1"/>
+    <w:lsdException w:name="List Number 5" w:semiHidden="1" w:unhideWhenUsed="1"/>
+    <w:lsdException w:name="Title" w:uiPriority="10" w:qFormat="1"/>
+    <w:lsdException w:name="Closing" w:semiHidden="1" w:unhideWhenUsed="1"/>
+    <w:lsdException w:name="Signature" w:semiHidden="1" w:unhideWhenUsed="1"/>
+    <w:lsdException w:name="Default Paragraph Font" w:semiHidden="1" w:uiPriority="1" w:unhideWhenUsed="1"/>
+    <w:lsdException w:name="Body Text" w:semiHidden="1" w:unhideWhenUsed="1"/>
+    <w:lsdException w:name="Body Text Indent" w:semiHidden="1" w:unhideWhenUsed="1"/>
+    <w:lsdException w:name="List Continue" w:semiHidden="1" w:unhideWhenUsed="1"/>
+    <w:lsdException w:name="List Continue 2" w:semiHidden="1" w:unhideWhenUsed="1"/>
+    <w:lsdException w:name="List Continue 3" w:semiHidden="1" w:unhideWhenUsed="1"/>
+    <w:lsdException w:name="List Continue 4" w:semiHidden="1" w:unhideWhenUsed="1"/>
+    <w:lsdException w:name="List Continue 5" w:semiHidden="1" w:unhideWhenUsed="1"/>
+    <w:lsdException w:name="Message Header" w:semiHidden="1" w:unhideWhenUsed="1"/>
+    <w:lsdException w:name="Subtitle" w:uiPriority="11" w:qFormat="1"/>
+    <w:lsdException w:name="Salutation" w:semiHidden="1" w:unhideWhenUsed="1"/>
+    <w:lsdException w:name="Date" w:semiHidden="1" w:unhideWhenUsed="1"/>
+    <w:lsdException w:name="Body Text First Indent" w:semiHidden="1" w:unhideWhenUsed="1"/>
+    <w:lsdException w:name="Body Text First Indent 2" w:semiHidden="1" w:unhideWhenUsed="1"/>
+    <w:lsdException w:name="Note Heading" w:semiHidden="1" w:unhideWhenUsed="1"/>
+    <w:lsdException w:name="Body Text 2" w:semiHidden="1" w:unhideWhenUsed="1"/>
+    <w:lsdException w:name="Body Text 3" w:semiHidden="1" w:unhideWhenUsed="1"/>
+    <w:lsdException w:name="Body Text Indent 2" w:semiHidden="1" w:unhideWhenUsed="1"/>
+    <w:lsdException w:name="Body Text Indent 3" w:semiHidden="1" w:unhideWhenUsed="1"/>
+    <w:lsdException w:name="Block Text" w:semiHidden="1" w:unhideWhenUsed="1"/>
+    <w:lsdException w:name="Hyperlink" w:semiHidden="1" w:unhideWhenUsed="1"/>
+    <w:lsdException w:name="FollowedHyperlink" w:semiHidden="1" w:unhideWhenUsed="1"/>
+    <w:lsdException w:name="Strong" w:uiPriority="22" w:qFormat="1"/>
+    <w:lsdException w:name="Emphasis" w:uiPriority="20" w:qFormat="1"/>
+    <w:lsdException w:name="Document Map" w:semiHidden="1" w:unhideWhenUsed="1"/>
+    <w:lsdException w:name="Plain Text" w:semiHidden="1" w:unhideWhenUsed="1"/>
+    <w:lsdException w:name="E-mail Signature" w:semiHidden="1" w:unhideWhenUsed="1"/>
+    <w:lsdException w:name="HTML Top of Form" w:semiHidden="1" w:unhideWhenUsed="1"/>
+    <w:lsdException w:name="HTML Bottom of Form" w:semiHidden="1" w:unhideWhenUsed="1"/>
+    <w:lsdException w:name="Normal (Web)" w:semiHidden="1" w:unhideWhenUsed="1"/>
+    <w:lsdException w:name="HTML Acronym" w:semiHidden="1" w:unhideWhenUsed="1"/>
+    <w:lsdException w:name="HTML Address" w:semiHidden="1" w:unhideWhenUsed="1"/>
+    <w:lsdException w:name="HTML Cite" w:semiHidden="1" w:unhideWhenUsed="1"/>
+    <w:lsdException w:name="HTML Code" w:semiHidden="1" w:unhideWhenUsed="1"/>
+    <w:lsdException w:name="HTML Definition" w:semiHidden="1" w:unhideWhenUsed="1"/>
+    <w:lsdException w:name="HTML Keyboard" w:semiHidden="1" w:unhideWhenUsed="1"/>
+    <w:lsdException w:name="HTML Preformatted" w:semiHidden="1" w:unhideWhenUsed="1"/>
+    <w:lsdException w:name="HTML Sample" w:semiHidden="1" w:unhideWhenUsed="1"/>
+    <w:lsdException w:name="HTML Typewriter" w:semiHidden="1" w:unhideWhenUsed="1"/>
+    <w:lsdException w:name="HTML Variable" w:semiHidden="1" w:unhideWhenUsed="1"/>
+    <w:lsdException w:name="Normal Table" w:semiHidden="1" w:unhideWhenUsed="1"/>
+    <w:lsdException w:name="annotation subject" w:semiHidden="1" w:unhideWhenUsed="1"/>
+    <w:lsdException w:name="No List" w:semiHidden="1" w:unhideWhenUsed="1"/>
+    <w:lsdException w:name="Outline List 1" w:semiHidden="1" w:unhideWhenUsed="1"/>
+    <w:lsdException w:name="Outline List 2" w:semiHidden="1" w:unhideWhenUsed="1"/>
+    <w:lsdException w:name="Outline List 3" w:semiHidden="1" w:unhideWhenUsed="1"/>
+    <w:lsdException w:name="Table Simple 1" w:semiHidden="1" w:unhideWhenUsed="1"/>
+    <w:lsdException w:name="Table Simple 2" w:semiHidden="1" w:unhideWhenUsed="1"/>
+    <w:lsdException w:name="Table Simple 3" w:semiHidden="1" w:unhideWhenUsed="1"/>
+    <w:lsdException w:name="Table Classic 1" w:semiHidden="1" w:unhideWhenUsed="1"/>
+    <w:lsdException w:name="Table Classic 2" w:semiHidden="1" w:unhideWhenUsed="1"/>
+    <w:lsdException w:name="Table Classic 3" w:semiHidden="1" w:unhideWhenUsed="1"/>
+    <w:lsdException w:name="Table Classic 4" w:semiHidden="1" w:unhideWhenUsed="1"/>
+    <w:lsdException w:name="Table Colorful 1" w:semiHidden="1" w:unhideWhenUsed="1"/>
+    <w:lsdException w:name="Table Colorful 2" w:semiHidden="1" w:unhideWhenUsed="1"/>
+    <w:lsdException w:name="Table Colorful 3" w:semiHidden="1" w:unhideWhenUsed="1"/>
+    <w:lsdException w:name="Table Columns 1" w:semiHidden="1" w:unhideWhenUsed="1"/>
+    <w:lsdException w:name="Table Columns 2" w:semiHidden="1" w:unhideWhenUsed="1"/>
+    <w:lsdException w:name="Table Columns 3" w:semiHidden="1" w:unhideWhenUsed="1"/>
+    <w:lsdException w:name="Table Columns 4" w:semiHidden="1" w:unhideWhenUsed="1"/>
+    <w:lsdException w:name="Table Columns 5" w:semiHidden="1" w:unhideWhenUsed="1"/>
+    <w:lsdException w:name="Table Grid 1" w:semiHidden="1" w:unhideWhenUsed="1"/>
+    <w:lsdException w:name="Table Grid 2" w:semiHidden="1" w:unhideWhenUsed="1"/>
+    <w:lsdException w:name="Table Grid 3" w:semiHidden="1" w:unhideWhenUsed="1"/>
+    <w:lsdException w:name="Table Grid 4" w:semiHidden="1" w:unhideWhenUsed="1"/>
+    <w:lsdException w:name="Table Grid 5" w:semiHidden="1" w:unhideWhenUsed="1"/>
+    <w:lsdException w:name="Table Grid 6" w:semiHidden="1" w:unhideWhenUsed="1"/>
+    <w:lsdException w:name="Table Grid 7" w:semiHidden="1" w:unhideWhenUsed="1"/>
+    <w:lsdException w:name="Table Grid 8" w:semiHidden="1" w:unhideWhenUsed="1"/>
+    <w:lsdException w:name="Table List 1" w:semiHidden="1" w:unhideWhenUsed="1"/>
+    <w:lsdException w:name="Table List 2" w:semiHidden="1" w:unhideWhenUsed="1"/>
+    <w:lsdException w:name="Table List 3" w:semiHidden="1" w:unhideWhenUsed="1"/>
+    <w:lsdException w:name="Table List 4" w:semiHidden="1" w:unhideWhenUsed="1"/>
+    <w:lsdException w:name="Table List 5" w:semiHidden="1" w:unhideWhenUsed="1"/>
+    <w:lsdException w:name="Table List 6" w:semiHidden="1" w:unhideWhenUsed="1"/>
+    <w:lsdException w:name="Table List 7" w:semiHidden="1" w:unhideWhenUsed="1"/>
+    <w:lsdException w:name="Table List 8" w:semiHidden="1" w:unhideWhenUsed="1"/>
+    <w:lsdException w:name="Table 3D effects 1" w:semiHidden="1" w:unhideWhenUsed="1"/>
+    <w:lsdException w:name="Table 3D effects 2" w:semiHidden="1" w:unhideWhenUsed="1"/>
+    <w:lsdException w:name="Table 3D effects 3" w:semiHidden="1" w:unhideWhenUsed="1"/>
+    <w:lsdException w:name="Table Contemporary" w:semiHidden="1" w:unhideWhenUsed="1"/>
+    <w:lsdException w:name="Table Elegant" w:semiHidden="1" w:unhideWhenUsed="1"/>
+    <w:lsdException w:name="Table Professional" w:semiHidden="1" w:unhideWhenUsed="1"/>
+    <w:lsdException w:name="Table Subtle 1" w:semiHidden="1" w:unhideWhenUsed="1"/>
+    <w:lsdException w:name="Table Subtle 2" w:semiHidden="1" w:unhideWhenUsed="1"/>
+    <w:lsdException w:name="Table Web 1" w:semiHidden="1" w:unhideWhenUsed="1"/>
+    <w:lsdException w:name="Table Web 2" w:semiHidden="1" w:unhideWhenUsed="1"/>
+    <w:lsdException w:name="Table Web 3" w:semiHidden="1" w:unhideWhenUsed="1"/>
+    <w:lsdException w:name="Balloon Text" w:semiHidden="1" w:unhideWhenUsed="1"/>
+    <w:lsdException w:name="Table Grid" w:uiPriority="39"/>
+    <w:lsdException w:name="Table Theme" w:semiHidden="1" w:unhideWhenUsed="1"/>
+    <w:lsdException w:name="Placeholder Text" w:semiHidden="1"/>
+    <w:lsdException w:name="No Spacing" w:uiPriority="1" w:qFormat="1"/>
+    <w:lsdException w:name="Light Shading" w:uiPriority="60"/>
+    <w:lsdException w:name="Light List" w:uiPriority="61"/>
+    <w:lsdException w:name="Light Grid" w:uiPriority="62"/>
+    <w:lsdException w:name="Medium Shading 1" w:uiPriority="63"/>
+    <w:lsdException w:name="Medium Shading 2" w:uiPriority="64"/>
+    <w:lsdException w:name="Medium List 1" w:uiPriority="65"/>
+    <w:lsdException w:name="Medium List 2" w:uiPriority="66"/>
+    <w:lsdException w:name="Medium Grid 1" w:uiPriority="67"/>
+    <w:lsdException w:name="Medium Grid 2" w:uiPriority="68"/>
+    <w:lsdException w:name="Medium Grid 3" w:uiPriority="69"/>
+    <w:lsdException w:name="Dark List" w:uiPriority="70"/>
+    <w:lsdException w:name="Colorful Shading" w:uiPriority="71"/>
+    <w:lsdException w:name="Colorful List" w:uiPriority="72"/>
+    <w:lsdException w:name="Colorful Grid" w:uiPriority="73"/>
+    <w:lsdException w:name="Light Shading Accent 1" w:uiPriority="60"/>
+    <w:lsdException w:name="Light List Accent 1" w:uiPriority="61"/>
+    <w:lsdException w:name="Light Grid Accent 1" w:uiPriority="62"/>
+    <w:lsdException w:name="Medium Shading 1 Accent 1" w:uiPriority="63"/>
+    <w:lsdException w:name="Medium Shading 2 Accent 1" w:uiPriority="64"/>
+    <w:lsdException w:name="Medium List 1 Accent 1" w:uiPriority="65"/>
+    <w:lsdException w:name="Revision" w:semiHidden="1"/>
+    <w:lsdException w:name="List Paragraph" w:uiPriority="34" w:qFormat="1"/>
+    <w:lsdException w:name="Quote" w:uiPriority="29" w:qFormat="1"/>
+    <w:lsdException w:name="Intense Quote" w:uiPriority="30" w:qFormat="1"/>
+    <w:lsdException w:name="Medium List 2 Accent 1" w:uiPriority="66"/>
+    <w:lsdException w:name="Medium Grid 1 Accent 1" w:uiPriority="67"/>
+    <w:lsdException w:name="Medium Grid 2 Accent 1" w:uiPriority="68"/>
+    <w:lsdException w:name="Medium Grid 3 Accent 1" w:uiPriority="69"/>
+    <w:lsdException w:name="Dark List Accent 1" w:uiPriority="70"/>
+    <w:lsdException w:name="Colorful Shading Accent 1" w:uiPriority="71"/>
+    <w:lsdException w:name="Colorful List Accent 1" w:uiPriority="72"/>
+    <w:lsdException w:name="Colorful Grid Accent 1" w:uiPriority="73"/>
+    <w:lsdException w:name="Light Shading Accent 2" w:uiPriority="60"/>
+    <w:lsdException w:name="Light List Accent 2" w:uiPriority="61"/>
+    <w:lsdException w:name="Light Grid Accent 2" w:uiPriority="62"/>
+    <w:lsdException w:name="Medium Shading 1 Accent 2" w:uiPriority="63"/>
+    <w:lsdException w:name="Medium Shading 2 Accent 2" w:uiPriority="64"/>
+    <w:lsdException w:name="Medium List 1 Accent 2" w:uiPriority="65"/>
+    <w:lsdException w:name="Medium List 2 Accent 2" w:uiPriority="66"/>
+    <w:lsdException w:name="Medium Grid 1 Accent 2" w:uiPriority="67"/>
+    <w:lsdException w:name="Medium Grid 2 Accent 2" w:uiPriority="68"/>
+    <w:lsdException w:name="Medium Grid 3 Accent 2" w:uiPriority="69"/>
+    <w:lsdException w:name="Dark List Accent 2" w:uiPriority="70"/>
+    <w:lsdException w:name="Colorful Shading Accent 2" w:uiPriority="71"/>
+    <w:lsdException w:name="Colorful List Accent 2" w:uiPriority="72"/>
+    <w:lsdException w:name="Colorful Grid Accent 2" w:uiPriority="73"/>
+    <w:lsdException w:name="Light Shading Accent 3" w:uiPriority="60"/>
+    <w:lsdException w:name="Light List Accent 3" w:uiPriority="61"/>
+    <w:lsdException w:name="Light Grid Accent 3" w:uiPriority="62"/>
+    <w:lsdException w:name="Medium Shading 1 Accent 3" w:uiPriority="63"/>
+    <w:lsdException w:name="Medium Shading 2 Accent 3" w:uiPriority="64"/>
+    <w:lsdException w:name="Medium List 1 Accent 3" w:uiPriority="65"/>
+    <w:lsdException w:name="Medium List 2 Accent 3" w:uiPriority="66"/>
+    <w:lsdException w:name="Medium Grid 1 Accent 3" w:uiPriority="67"/>
+    <w:lsdException w:name="Medium Grid 2 Accent 3" w:uiPriority="68"/>
+    <w:lsdException w:name="Medium Grid 3 Accent 3" w:uiPriority="69"/>
+    <w:lsdException w:name="Dark List Accent 3" w:uiPriority="70"/>
+    <w:lsdException w:name="Colorful Shading Accent 3" w:uiPriority="71"/>
+    <w:lsdException w:name="Colorful List Accent 3" w:uiPriority="72"/>
+    <w:lsdException w:name="Colorful Grid Accent 3" w:uiPriority="73"/>
+    <w:lsdException w:name="Light Shading Accent 4" w:uiPriority="60"/>
+    <w:lsdException w:name="Light List Accent 4" w:uiPriority="61"/>
+    <w:lsdException w:name="Light Grid Accent 4" w:uiPriority="62"/>
+    <w:lsdException w:name="Medium Shading 1 Accent 4" w:uiPriority="63"/>
+    <w:lsdException w:name="Medium Shading 2 Accent 4" w:uiPriority="64"/>
+    <w:lsdException w:name="Medium List 1 Accent 4" w:uiPriority="65"/>
+    <w:lsdException w:name="Medium List 2 Accent 4" w:uiPriority="66"/>
+    <w:lsdException w:name="Medium Grid 1 Accent 4" w:uiPriority="67"/>
+    <w:lsdException w:name="Medium Grid 2 Accent 4" w:uiPriority="68"/>
+    <w:lsdException w:name="Medium Grid 3 Accent 4" w:uiPriority="69"/>
+    <w:lsdException w:name="Dark List Accent 4" w:uiPriority="70"/>
+    <w:lsdException w:name="Colorful Shading Accent 4" w:uiPriority="71"/>
+    <w:lsdException w:name="Colorful List Accent 4" w:uiPriority="72"/>
+    <w:lsdException w:name="Colorful Grid Accent 4" w:uiPriority="73"/>
+    <w:lsdException w:name="Light Shading Accent 5" w:uiPriority="60"/>
+    <w:lsdException w:name="Light List Accent 5" w:uiPriority="61"/>
+    <w:lsdException w:name="Light Grid Accent 5" w:uiPriority="62"/>
+    <w:lsdException w:name="Medium Shading 1 Accent 5" w:uiPriority="63"/>
+    <w:lsdException w:name="Medium Shading 2 Accent 5" w:uiPriority="64"/>
+    <w:lsdException w:name="Medium List 1 Accent 5" w:uiPriority="65"/>
+    <w:lsdException w:name="Medium List 2 Accent 5" w:uiPriority="66"/>
+    <w:lsdException w:name="Medium Grid 1 Accent 5" w:uiPriority="67"/>
+    <w:lsdException w:name="Medium Grid 2 Accent 5" w:uiPriority="68"/>
+    <w:lsdException w:name="Medium Grid 3 Accent 5" w:uiPriority="69"/>
+    <w:lsdException w:name="Dark List Accent 5" w:uiPriority="70"/>
+    <w:lsdException w:name="Colorful Shading Accent 5" w:uiPriority="71"/>
+    <w:lsdException w:name="Colorful List Accent 5" w:uiPriority="72"/>
+    <w:lsdException w:name="Colorful Grid Accent 5" w:uiPriority="73"/>
+    <w:lsdException w:name="Light Shading Accent 6" w:uiPriority="60"/>
+    <w:lsdException w:name="Light List Accent 6" w:uiPriority="61"/>
+    <w:lsdException w:name="Light Grid Accent 6" w:uiPriority="62"/>
+    <w:lsdException w:name="Medium Shading 1 Accent 6" w:uiPriority="63"/>
+    <w:lsdException w:name="Medium Shading 2 Accent 6" w:uiPriority="64"/>
+    <w:lsdException w:name="Medium List 1 Accent 6" w:uiPriority="65"/>
+    <w:lsdException w:name="Medium List 2 Accent 6" w:uiPriority="66"/>
+    <w:lsdException w:name="Medium Grid 1 Accent 6" w:uiPriority="67"/>
+    <w:lsdException w:name="Medium Grid 2 Accent 6" w:uiPriority="68"/>
+    <w:lsdException w:name="Medium Grid 3 Accent 6" w:uiPriority="69"/>
+    <w:lsdException w:name="Dark List Accent 6" w:uiPriority="70"/>
+    <w:lsdException w:name="Colorful Shading Accent 6" w:uiPriority="71"/>
+    <w:lsdException w:name="Colorful List Accent 6" w:uiPriority="72"/>
+    <w:lsdException w:name="Colorful Grid Accent 6" w:uiPriority="73"/>
+    <w:lsdException w:name="Subtle Emphasis" w:uiPriority="19" w:qFormat="1"/>
+    <w:lsdException w:name="Intense Emphasis" w:uiPriority="21" w:qFormat="1"/>
+    <w:lsdException w:name="Subtle Reference" w:uiPriority="31" w:qFormat="1"/>
+    <w:lsdException w:name="Intense Reference" w:uiPriority="32" w:qFormat="1"/>
+    <w:lsdException w:name="Book Title" w:uiPriority="33" w:qFormat="1"/>
+    <w:lsdException w:name="Bibliography" w:semiHidden="1" w:uiPriority="37" w:unhideWhenUsed="1"/>
+    <w:lsdException w:name="TOC Heading" w:semiHidden="1" w:uiPriority="39" w:unhideWhenUsed="1" w:qFormat="1"/>
+    <w:lsdException w:name="Plain Table 1" w:uiPriority="41"/>
+    <w:lsdException w:name="Plain Table 2" w:uiPriority="42"/>
+    <w:lsdException w:name="Plain Table 3" w:uiPriority="43"/>
+    <w:lsdException w:name="Plain Table 4" w:uiPriority="44"/>
+    <w:lsdException w:name="Plain Table 5" w:uiPriority="45"/>
+    <w:lsdException w:name="Grid Table Light" w:uiPriority="40"/>
+    <w:lsdException w:name="Grid Table 1 Light" w:uiPriority="46"/>
+    <w:lsdException w:name="Grid Table 2" w:uiPriority="47"/>
+    <w:lsdException w:name="Grid Table 3" w:uiPriority="48"/>
+    <w:lsdException w:name="Grid Table 4" w:uiPriority="49"/>
+    <w:lsdException w:name="Grid Table 5 Dark" w:uiPriority="50"/>
+    <w:lsdException w:name="Grid Table 6 Colorful" w:uiPriority="51"/>
+    <w:lsdException w:name="Grid Table 7 Colorful" w:uiPriority="52"/>
+    <w:lsdException w:name="Grid Table 1 Light Accent 1" w:uiPriority="46"/>
+    <w:lsdException w:name="Grid Table 2 Accent 1" w:uiPriority="47"/>
+    <w:lsdException w:name="Grid Table 3 Accent 1" w:uiPriority="48"/>
+    <w:lsdException w:name="Grid Table 4 Accent 1" w:uiPriority="49"/>
+    <w:lsdException w:name="Grid Table 5 Dark Accent 1" w:uiPriority="50"/>
+    <w:lsdException w:name="Grid Table 6 Colorful Accent 1" w:uiPriority="51"/>
+    <w:lsdException w:name="Grid Table 7 Colorful Accent 1" w:uiPriority="52"/>
+    <w:lsdException w:name="Grid Table 1 Light Accent 2" w:uiPriority="46"/>
+    <w:lsdException w:name="Grid Table 2 Accent 2" w:uiPriority="47"/>
+    <w:lsdException w:name="Grid Table 3 Accent 2" w:uiPriority="48"/>
+    <w:lsdException w:name="Grid Table 4 Accent 2" w:uiPriority="49"/>
+    <w:lsdException w:name="Grid Table 5 Dark Accent 2" w:uiPriority="50"/>
+    <w:lsdException w:name="Grid Table 6 Colorful Accent 2" w:uiPriority="51"/>
+    <w:lsdException w:name="Grid Table 7 Colorful Accent 2" w:uiPriority="52"/>
+    <w:lsdException w:name="Grid Table 1 Light Accent 3" w:uiPriority="46"/>
+    <w:lsdException w:name="Grid Table 2 Accent 3" w:uiPriority="47"/>
+    <w:lsdException w:name="Grid Table 3 Accent 3" w:uiPriority="48"/>
+    <w:lsdException w:name="Grid Table 4 Accent 3" w:uiPriority="49"/>
+    <w:lsdException w:name="Grid Table 5 Dark Accent 3" w:uiPriority="50"/>
+    <w:lsdException w:name="Grid Table 6 Colorful Accent 3" w:uiPriority="51"/>
+    <w:lsdException w:name="Grid Table 7 Colorful Accent 3" w:uiPriority="52"/>
+    <w:lsdException w:name="Grid Table 1 Light Accent 4" w:uiPriority="46"/>
+    <w:lsdException w:name="Grid Table 2 Accent 4" w:uiPriority="47"/>
+    <w:lsdException w:name="Grid Table 3 Accent 4" w:uiPriority="48"/>
+    <w:lsdException w:name="Grid Table 4 Accent 4" w:uiPriority="49"/>
+    <w:lsdException w:name="Grid Table 5 Dark Accent 4" w:uiPriority="50"/>
+    <w:lsdException w:name="Grid Table 6 Colorful Accent 4" w:uiPriority="51"/>
+    <w:lsdException w:name="Grid Table 7 Colorful Accent 4" w:uiPriority="52"/>
+    <w:lsdException w:name="Grid Table 1 Light Accent 5" w:uiPriority="46"/>
+    <w:lsdException w:name="Grid Table 2 Accent 5" w:uiPriority="47"/>
+    <w:lsdException w:name="Grid Table 3 Accent 5" w:uiPriority="48"/>
+    <w:lsdException w:name="Grid Table 4 Accent 5" w:uiPriority="49"/>
+    <w:lsdException w:name="Grid Table 5 Dark Accent 5" w:uiPriority="50"/>
+    <w:lsdException w:name="Grid Table 6 Colorful Accent 5" w:uiPriority="51"/>
+    <w:lsdException w:name="Grid Table 7 Colorful Accent 5" w:uiPriority="52"/>
+    <w:lsdException w:name="Grid Table 1 Light Accent 6" w:uiPriority="46"/>
+    <w:lsdException w:name="Grid Table 2 Accent 6" w:uiPriority="47"/>
+    <w:lsdException w:name="Grid Table 3 Accent 6" w:uiPriority="48"/>
+    <w:lsdException w:name="Grid Table 4 Accent 6" w:uiPriority="49"/>
+    <w:lsdException w:name="Grid Table 5 Dark Accent 6" w:uiPriority="50"/>
+    <w:lsdException w:name="Grid Table 6 Colorful Accent 6" w:uiPriority="51"/>
+    <w:lsdException w:name="Grid Table 7 Colorful Accent 6" w:uiPriority="52"/>
+    <w:lsdException w:name="List Table 1 Light" w:uiPriority="46"/>
+    <w:lsdException w:name="List Table 2" w:uiPriority="47"/>
+    <w:lsdException w:name="List Table 3" w:uiPriority="48"/>
+    <w:lsdException w:name="List Table 4" w:uiPriority="49"/>
+    <w:lsdException w:name="List Table 5 Dark" w:uiPriority="50"/>
+    <w:lsdException w:name="List Table 6 Colorful" w:uiPriority="51"/>
+    <w:lsdException w:name="List Table 7 Colorful" w:uiPriority="52"/>
+    <w:lsdException w:name="List Table 1 Light Accent 1" w:uiPriority="46"/>
+    <w:lsdException w:name="List Table 2 Accent 1" w:uiPriority="47"/>
+    <w:lsdException w:name="List Table 3 Accent 1" w:uiPriority="48"/>
+    <w:lsdException w:name="List Table 4 Accent 1" w:uiPriority="49"/>
+    <w:lsdException w:name="List Table 5 Dark Accent 1" w:uiPriority="50"/>
+    <w:lsdException w:name="List Table 6 Colorful Accent 1" w:uiPriority="51"/>
+    <w:lsdException w:name="List Table 7 Colorful Accent 1" w:uiPriority="52"/>
+    <w:lsdException w:name="List Table 1 Light Accent 2" w:uiPriority="46"/>
+    <w:lsdException w:name="List Table 2 Accent 2" w:uiPriority="47"/>
+    <w:lsdException w:name="List Table 3 Accent 2" w:uiPriority="48"/>
+    <w:lsdException w:name="List Table 4 Accent 2" w:uiPriority="49"/>
+    <w:lsdException w:name="List Table 5 Dark Accent 2" w:uiPriority="50"/>
+    <w:lsdException w:name="List Table 6 Colorful Accent 2" w:uiPriority="51"/>
+    <w:lsdException w:name="List Table 7 Colorful Accent 2" w:uiPriority="52"/>
+    <w:lsdException w:name="List Table 1 Light Accent 3" w:uiPriority="46"/>
+    <w:lsdException w:name="List Table 2 Accent 3" w:uiPriority="47"/>
+    <w:lsdException w:name="List Table 3 Accent 3" w:uiPriority="48"/>
+    <w:lsdException w:name="List Table 4 Accent 3" w:uiPriority="49"/>
+    <w:lsdException w:name="List Table 5 Dark Accent 3" w:uiPriority="50"/>
+    <w:lsdException w:name="List Table 6 Colorful Accent 3" w:uiPriority="51"/>
+    <w:lsdException w:name="List Table 7 Colorful Accent 3" w:uiPriority="52"/>
+    <w:lsdException w:name="List Table 1 Light Accent 4" w:uiPriority="46"/>
+    <w:lsdException w:name="List Table 2 Accent 4" w:uiPriority="47"/>
+    <w:lsdException w:name="List Table 3 Accent 4" w:uiPriority="48"/>
+    <w:lsdException w:name="List Table 4 Accent 4" w:uiPriority="49"/>
+    <w:lsdException w:name="List Table 5 Dark Accent 4" w:uiPriority="50"/>
+    <w:lsdException w:name="List Table 6 Colorful Accent 4" w:uiPriority="51"/>
+    <w:lsdException w:name="List Table 7 Colorful Accent 4" w:uiPriority="52"/>
+    <w:lsdException w:name="List Table 1 Light Accent 5" w:uiPriority="46"/>
+    <w:lsdException w:name="List Table 2 Accent 5" w:uiPriority="47"/>
+    <w:lsdException w:name="List Table 3 Accent 5" w:uiPriority="48"/>
+    <w:lsdException w:name="List Table 4 Accent 5" w:uiPriority="49"/>
+    <w:lsdException w:name="List Table 5 Dark Accent 5" w:uiPriority="50"/>
+    <w:lsdException w:name="List Table 6 Colorful Accent 5" w:uiPriority="51"/>
+    <w:lsdException w:name="List Table 7 Colorful Accent 5" w:uiPriority="52"/>
+    <w:lsdException w:name="List Table 1 Light Accent 6" w:uiPriority="46"/>
+    <w:lsdException w:name="List Table 2 Accent 6" w:uiPriority="47"/>
+    <w:lsdException w:name="List Table 3 Accent 6" w:uiPriority="48"/>
+    <w:lsdException w:name="List Table 4 Accent 6" w:uiPriority="49"/>
+    <w:lsdException w:name="List Table 5 Dark Accent 6" w:uiPriority="50"/>
+    <w:lsdException w:name="List Table 6 Colorful Accent 6" w:uiPriority="51"/>
+    <w:lsdException w:name="List Table 7 Colorful Accent 6" w:uiPriority="52"/>
+    <w:lsdException w:name="Mention" w:semiHidden="1" w:unhideWhenUsed="1"/>
+    <w:lsdException w:name="Smart Hyperlink" w:semiHidden="1" w:unhideWhenUsed="1"/>
+    <w:lsdException w:name="Hashtag" w:semiHidden="1" w:unhideWhenUsed="1"/>
+    <w:lsdException w:name="Unresolved Mention" w:semiHidden="1" w:unhideWhenUsed="1"/>
+    <w:lsdException w:name="Smart Link" w:semiHidden="1" w:unhideWhenUsed="1"/>
   </w:latentStyles>
-  <w:style w:type="paragraph" w:default="1" w:styleId="Normal">
+  <w:style w:type="paragraph" w:default="1" w:styleId="Binhthng">
     <w:name w:val="Normal"/>
     <w:qFormat/>
   </w:style>
-  <w:style w:type="paragraph" w:styleId="Heading1">
+  <w:style w:type="paragraph" w:styleId="u1">
     <w:name w:val="heading 1"/>
-    <w:basedOn w:val="Normal"/>
-    <w:next w:val="Normal"/>
-    <w:link w:val="Heading1Char"/>
+    <w:basedOn w:val="Binhthng"/>
+    <w:next w:val="Binhthng"/>
+    <w:link w:val="u1Char"/>
     <w:autoRedefine/>
     <w:uiPriority w:val="9"/>
     <w:qFormat/>
@@ -5044,11 +5280,11 @@
       <w:szCs w:val="32"/>
     </w:rPr>
   </w:style>
-  <w:style w:type="paragraph" w:styleId="Heading2">
+  <w:style w:type="paragraph" w:styleId="u2">
     <w:name w:val="heading 2"/>
-    <w:basedOn w:val="Normal"/>
-    <w:next w:val="Normal"/>
-    <w:link w:val="Heading2Char"/>
+    <w:basedOn w:val="Binhthng"/>
+    <w:next w:val="Binhthng"/>
+    <w:link w:val="u2Char"/>
     <w:autoRedefine/>
     <w:uiPriority w:val="9"/>
     <w:unhideWhenUsed/>
@@ -5067,11 +5303,11 @@
       <w:szCs w:val="26"/>
     </w:rPr>
   </w:style>
-  <w:style w:type="paragraph" w:styleId="Heading3">
+  <w:style w:type="paragraph" w:styleId="u3">
     <w:name w:val="heading 3"/>
-    <w:basedOn w:val="Normal"/>
-    <w:next w:val="Normal"/>
-    <w:link w:val="Heading3Char"/>
+    <w:basedOn w:val="Binhthng"/>
+    <w:next w:val="Binhthng"/>
+    <w:link w:val="u3Char"/>
     <w:autoRedefine/>
     <w:uiPriority w:val="9"/>
     <w:unhideWhenUsed/>
@@ -5090,11 +5326,11 @@
       <w:szCs w:val="24"/>
     </w:rPr>
   </w:style>
-  <w:style w:type="paragraph" w:styleId="Heading4">
+  <w:style w:type="paragraph" w:styleId="u4">
     <w:name w:val="heading 4"/>
-    <w:basedOn w:val="Normal"/>
-    <w:next w:val="Normal"/>
-    <w:link w:val="Heading4Char"/>
+    <w:basedOn w:val="Binhthng"/>
+    <w:next w:val="Binhthng"/>
+    <w:link w:val="u4Char"/>
     <w:autoRedefine/>
     <w:uiPriority w:val="9"/>
     <w:unhideWhenUsed/>
@@ -5113,13 +5349,13 @@
       <w:iCs/>
     </w:rPr>
   </w:style>
-  <w:style w:type="character" w:default="1" w:styleId="DefaultParagraphFont">
+  <w:style w:type="character" w:default="1" w:styleId="Phngmcinhcuaoanvn">
     <w:name w:val="Default Paragraph Font"/>
     <w:uiPriority w:val="1"/>
     <w:semiHidden/>
     <w:unhideWhenUsed/>
   </w:style>
-  <w:style w:type="table" w:default="1" w:styleId="TableNormal">
+  <w:style w:type="table" w:default="1" w:styleId="BangThngthng">
     <w:name w:val="Normal Table"/>
     <w:uiPriority w:val="99"/>
     <w:semiHidden/>
@@ -5134,22 +5370,21 @@
       </w:tblCellMar>
     </w:tblPr>
   </w:style>
-  <w:style w:type="numbering" w:default="1" w:styleId="NoList">
+  <w:style w:type="numbering" w:default="1" w:styleId="Khngco">
     <w:name w:val="No List"/>
     <w:uiPriority w:val="99"/>
     <w:semiHidden/>
     <w:unhideWhenUsed/>
   </w:style>
-  <w:style w:type="table" w:styleId="TableGrid">
+  <w:style w:type="table" w:styleId="LiBang">
     <w:name w:val="Table Grid"/>
-    <w:basedOn w:val="TableNormal"/>
+    <w:basedOn w:val="BangThngthng"/>
     <w:uiPriority w:val="39"/>
     <w:rsid w:val="00C87F08"/>
     <w:pPr>
       <w:spacing w:after="0" w:line="240" w:lineRule="auto"/>
     </w:pPr>
     <w:tblPr>
-      <w:tblInd w:w="0" w:type="dxa"/>
       <w:tblBorders>
         <w:top w:val="single" w:sz="4" w:space="0" w:color="auto"/>
         <w:left w:val="single" w:sz="4" w:space="0" w:color="auto"/>
@@ -5158,17 +5393,11 @@
         <w:insideH w:val="single" w:sz="4" w:space="0" w:color="auto"/>
         <w:insideV w:val="single" w:sz="4" w:space="0" w:color="auto"/>
       </w:tblBorders>
-      <w:tblCellMar>
-        <w:top w:w="0" w:type="dxa"/>
-        <w:left w:w="108" w:type="dxa"/>
-        <w:bottom w:w="0" w:type="dxa"/>
-        <w:right w:w="108" w:type="dxa"/>
-      </w:tblCellMar>
     </w:tblPr>
   </w:style>
-  <w:style w:type="paragraph" w:styleId="ListParagraph">
+  <w:style w:type="paragraph" w:styleId="oancuaDanhsach">
     <w:name w:val="List Paragraph"/>
-    <w:basedOn w:val="Normal"/>
+    <w:basedOn w:val="Binhthng"/>
     <w:uiPriority w:val="34"/>
     <w:qFormat/>
     <w:rsid w:val="00A0058F"/>
@@ -5177,10 +5406,10 @@
       <w:contextualSpacing/>
     </w:pPr>
   </w:style>
-  <w:style w:type="character" w:customStyle="1" w:styleId="Heading1Char">
-    <w:name w:val="Heading 1 Char"/>
-    <w:basedOn w:val="DefaultParagraphFont"/>
-    <w:link w:val="Heading1"/>
+  <w:style w:type="character" w:customStyle="1" w:styleId="u1Char">
+    <w:name w:val="Đầu đề 1 Char"/>
+    <w:basedOn w:val="Phngmcinhcuaoanvn"/>
+    <w:link w:val="u1"/>
     <w:uiPriority w:val="9"/>
     <w:rsid w:val="002500C5"/>
     <w:rPr>
@@ -5191,10 +5420,10 @@
       <w:szCs w:val="32"/>
     </w:rPr>
   </w:style>
-  <w:style w:type="character" w:customStyle="1" w:styleId="Heading2Char">
-    <w:name w:val="Heading 2 Char"/>
-    <w:basedOn w:val="DefaultParagraphFont"/>
-    <w:link w:val="Heading2"/>
+  <w:style w:type="character" w:customStyle="1" w:styleId="u2Char">
+    <w:name w:val="Đầu đề 2 Char"/>
+    <w:basedOn w:val="Phngmcinhcuaoanvn"/>
+    <w:link w:val="u2"/>
     <w:uiPriority w:val="9"/>
     <w:rsid w:val="002500C5"/>
     <w:rPr>
@@ -5204,10 +5433,10 @@
       <w:szCs w:val="26"/>
     </w:rPr>
   </w:style>
-  <w:style w:type="character" w:customStyle="1" w:styleId="Heading3Char">
-    <w:name w:val="Heading 3 Char"/>
-    <w:basedOn w:val="DefaultParagraphFont"/>
-    <w:link w:val="Heading3"/>
+  <w:style w:type="character" w:customStyle="1" w:styleId="u3Char">
+    <w:name w:val="Đầu đề 3 Char"/>
+    <w:basedOn w:val="Phngmcinhcuaoanvn"/>
+    <w:link w:val="u3"/>
     <w:uiPriority w:val="9"/>
     <w:rsid w:val="002500C5"/>
     <w:rPr>
@@ -5219,7 +5448,7 @@
   </w:style>
   <w:style w:type="table" w:customStyle="1" w:styleId="Kiu2">
     <w:name w:val="Kiểu2"/>
-    <w:basedOn w:val="TableNormal"/>
+    <w:basedOn w:val="BangThngthng"/>
     <w:uiPriority w:val="99"/>
     <w:rsid w:val="00922652"/>
     <w:pPr>
@@ -5231,7 +5460,6 @@
       <w:lang w:val="en-US" w:eastAsia="ja-JP"/>
     </w:rPr>
     <w:tblPr>
-      <w:tblInd w:w="0" w:type="dxa"/>
       <w:tblBorders>
         <w:top w:val="single" w:sz="4" w:space="0" w:color="auto"/>
         <w:left w:val="single" w:sz="4" w:space="0" w:color="auto"/>
@@ -5240,12 +5468,6 @@
         <w:insideH w:val="single" w:sz="4" w:space="0" w:color="auto"/>
         <w:insideV w:val="single" w:sz="4" w:space="0" w:color="auto"/>
       </w:tblBorders>
-      <w:tblCellMar>
-        <w:top w:w="0" w:type="dxa"/>
-        <w:left w:w="108" w:type="dxa"/>
-        <w:bottom w:w="0" w:type="dxa"/>
-        <w:right w:w="108" w:type="dxa"/>
-      </w:tblCellMar>
     </w:tblPr>
     <w:tcPr>
       <w:vAlign w:val="center"/>
@@ -5264,9 +5486,9 @@
       </w:tcPr>
     </w:tblStylePr>
   </w:style>
-  <w:style w:type="character" w:styleId="Hyperlink">
+  <w:style w:type="character" w:styleId="Siuktni">
     <w:name w:val="Hyperlink"/>
-    <w:basedOn w:val="DefaultParagraphFont"/>
+    <w:basedOn w:val="Phngmcinhcuaoanvn"/>
     <w:uiPriority w:val="99"/>
     <w:unhideWhenUsed/>
     <w:rsid w:val="00922652"/>
@@ -5275,10 +5497,10 @@
       <w:u w:val="single"/>
     </w:rPr>
   </w:style>
-  <w:style w:type="character" w:customStyle="1" w:styleId="Heading4Char">
-    <w:name w:val="Heading 4 Char"/>
-    <w:basedOn w:val="DefaultParagraphFont"/>
-    <w:link w:val="Heading4"/>
+  <w:style w:type="character" w:customStyle="1" w:styleId="u4Char">
+    <w:name w:val="Đầu đề 4 Char"/>
+    <w:basedOn w:val="Phngmcinhcuaoanvn"/>
+    <w:link w:val="u4"/>
     <w:uiPriority w:val="9"/>
     <w:rsid w:val="002500C5"/>
     <w:rPr>
@@ -5288,9 +5510,9 @@
       <w:iCs/>
     </w:rPr>
   </w:style>
-  <w:style w:type="paragraph" w:styleId="List">
+  <w:style w:type="paragraph" w:styleId="Danhsach">
     <w:name w:val="List"/>
-    <w:basedOn w:val="Normal"/>
+    <w:basedOn w:val="Binhthng"/>
     <w:semiHidden/>
     <w:rsid w:val="00011832"/>
     <w:pPr>
@@ -5306,8 +5528,8 @@
   </w:style>
   <w:style w:type="paragraph" w:customStyle="1" w:styleId="Fig-Graphic">
     <w:name w:val="Fig-Graphic"/>
-    <w:basedOn w:val="Normal"/>
-    <w:next w:val="Normal"/>
+    <w:basedOn w:val="Binhthng"/>
+    <w:next w:val="Binhthng"/>
     <w:qFormat/>
     <w:rsid w:val="00011832"/>
     <w:pPr>
@@ -5343,7 +5565,7 @@
   </w:style>
   <w:style w:type="paragraph" w:customStyle="1" w:styleId="TableTextsmall">
     <w:name w:val="Table Text small"/>
-    <w:basedOn w:val="Normal"/>
+    <w:basedOn w:val="Binhthng"/>
     <w:rsid w:val="00F27669"/>
     <w:pPr>
       <w:keepNext/>
@@ -5360,8 +5582,8 @@
   </w:style>
   <w:style w:type="paragraph" w:customStyle="1" w:styleId="TableHead">
     <w:name w:val="Table Head"/>
-    <w:basedOn w:val="Heading3"/>
-    <w:next w:val="Normal"/>
+    <w:basedOn w:val="u3"/>
+    <w:next w:val="Binhthng"/>
     <w:rsid w:val="00F27669"/>
     <w:pPr>
       <w:spacing w:before="60" w:after="60" w:line="240" w:lineRule="exact"/>
@@ -5375,10 +5597,10 @@
       <w:lang w:val="en-US"/>
     </w:rPr>
   </w:style>
-  <w:style w:type="paragraph" w:styleId="TOCHeading">
+  <w:style w:type="paragraph" w:styleId="uMucluc">
     <w:name w:val="TOC Heading"/>
-    <w:basedOn w:val="Heading1"/>
-    <w:next w:val="Normal"/>
+    <w:basedOn w:val="u1"/>
+    <w:next w:val="Binhthng"/>
     <w:uiPriority w:val="39"/>
     <w:unhideWhenUsed/>
     <w:qFormat/>
@@ -5392,10 +5614,10 @@
       <w:lang w:val="en-US"/>
     </w:rPr>
   </w:style>
-  <w:style w:type="paragraph" w:styleId="TOC1">
+  <w:style w:type="paragraph" w:styleId="Mucluc1">
     <w:name w:val="toc 1"/>
-    <w:basedOn w:val="Normal"/>
-    <w:next w:val="Normal"/>
+    <w:basedOn w:val="Binhthng"/>
+    <w:next w:val="Binhthng"/>
     <w:autoRedefine/>
     <w:uiPriority w:val="39"/>
     <w:unhideWhenUsed/>
@@ -5404,10 +5626,10 @@
       <w:spacing w:after="100"/>
     </w:pPr>
   </w:style>
-  <w:style w:type="paragraph" w:styleId="TOC2">
+  <w:style w:type="paragraph" w:styleId="Mucluc2">
     <w:name w:val="toc 2"/>
-    <w:basedOn w:val="Normal"/>
-    <w:next w:val="Normal"/>
+    <w:basedOn w:val="Binhthng"/>
+    <w:next w:val="Binhthng"/>
     <w:autoRedefine/>
     <w:uiPriority w:val="39"/>
     <w:unhideWhenUsed/>
@@ -5417,10 +5639,10 @@
       <w:ind w:left="220"/>
     </w:pPr>
   </w:style>
-  <w:style w:type="paragraph" w:styleId="TOC3">
+  <w:style w:type="paragraph" w:styleId="Mucluc3">
     <w:name w:val="toc 3"/>
-    <w:basedOn w:val="Normal"/>
-    <w:next w:val="Normal"/>
+    <w:basedOn w:val="Binhthng"/>
+    <w:next w:val="Binhthng"/>
     <w:autoRedefine/>
     <w:uiPriority w:val="39"/>
     <w:unhideWhenUsed/>
@@ -5432,7 +5654,7 @@
   </w:style>
   <w:style w:type="paragraph" w:customStyle="1" w:styleId="Bang">
     <w:name w:val="Bang"/>
-    <w:basedOn w:val="Normal"/>
+    <w:basedOn w:val="Binhthng"/>
     <w:autoRedefine/>
     <w:rsid w:val="00C90AE2"/>
     <w:pPr>
@@ -5447,7 +5669,7 @@
   </w:style>
   <w:style w:type="paragraph" w:customStyle="1" w:styleId="HeadingLv1">
     <w:name w:val="Heading Lv1"/>
-    <w:basedOn w:val="Normal"/>
+    <w:basedOn w:val="Binhthng"/>
     <w:autoRedefine/>
     <w:rsid w:val="00C90AE2"/>
     <w:pPr>
@@ -5465,9 +5687,9 @@
       <w:lang w:val="en-US"/>
     </w:rPr>
   </w:style>
-  <w:style w:type="paragraph" w:styleId="NormalWeb">
+  <w:style w:type="paragraph" w:styleId="ThngthngWeb">
     <w:name w:val="Normal (Web)"/>
-    <w:basedOn w:val="Normal"/>
+    <w:basedOn w:val="Binhthng"/>
     <w:uiPriority w:val="99"/>
     <w:semiHidden/>
     <w:unhideWhenUsed/>
@@ -5478,9 +5700,9 @@
       <w:szCs w:val="24"/>
     </w:rPr>
   </w:style>
-  <w:style w:type="character" w:customStyle="1" w:styleId="UnresolvedMention">
+  <w:style w:type="character" w:styleId="cpChagiiquyt">
     <w:name w:val="Unresolved Mention"/>
-    <w:basedOn w:val="DefaultParagraphFont"/>
+    <w:basedOn w:val="Phngmcinhcuaoanvn"/>
     <w:uiPriority w:val="99"/>
     <w:semiHidden/>
     <w:unhideWhenUsed/>
@@ -5488,699 +5710,6 @@
     <w:rPr>
       <w:color w:val="605E5C"/>
       <w:shd w:val="clear" w:color="auto" w:fill="E1DFDD"/>
-    </w:rPr>
-  </w:style>
-  <w:style w:type="paragraph" w:styleId="BalloonText">
-    <w:name w:val="Balloon Text"/>
-    <w:basedOn w:val="Normal"/>
-    <w:link w:val="BalloonTextChar"/>
-    <w:uiPriority w:val="99"/>
-    <w:semiHidden/>
-    <w:unhideWhenUsed/>
-    <w:rsid w:val="004C1533"/>
-    <w:pPr>
-      <w:spacing w:after="0" w:line="240" w:lineRule="auto"/>
-    </w:pPr>
-    <w:rPr>
-      <w:rFonts w:ascii="Tahoma" w:hAnsi="Tahoma" w:cs="Tahoma"/>
-      <w:sz w:val="16"/>
-      <w:szCs w:val="16"/>
-    </w:rPr>
-  </w:style>
-  <w:style w:type="character" w:customStyle="1" w:styleId="BalloonTextChar">
-    <w:name w:val="Balloon Text Char"/>
-    <w:basedOn w:val="DefaultParagraphFont"/>
-    <w:link w:val="BalloonText"/>
-    <w:uiPriority w:val="99"/>
-    <w:semiHidden/>
-    <w:rsid w:val="004C1533"/>
-    <w:rPr>
-      <w:rFonts w:ascii="Tahoma" w:hAnsi="Tahoma" w:cs="Tahoma"/>
-      <w:sz w:val="16"/>
-      <w:szCs w:val="16"/>
-    </w:rPr>
-  </w:style>
-</w:styles>
-</file>
-
-<file path=word/stylesWithEffects.xml><?xml version="1.0" encoding="utf-8"?>
-<w:styles xmlns:wpc="http://schemas.microsoft.com/office/word/2010/wordprocessingCanvas" xmlns:mc="http://schemas.openxmlformats.org/markup-compatibility/2006" xmlns:o="urn:schemas-microsoft-com:office:office" xmlns:r="http://schemas.openxmlformats.org/officeDocument/2006/relationships" xmlns:m="http://schemas.openxmlformats.org/officeDocument/2006/math" xmlns:v="urn:schemas-microsoft-com:vml" xmlns:wp14="http://schemas.microsoft.com/office/word/2010/wordprocessingDrawing" xmlns:wp="http://schemas.openxmlformats.org/drawingml/2006/wordprocessingDrawing" xmlns:w10="urn:schemas-microsoft-com:office:word" xmlns:w="http://schemas.openxmlformats.org/wordprocessingml/2006/main" xmlns:w14="http://schemas.microsoft.com/office/word/2010/wordml" xmlns:wpg="http://schemas.microsoft.com/office/word/2010/wordprocessingGroup" xmlns:wpi="http://schemas.microsoft.com/office/word/2010/wordprocessingInk" xmlns:wne="http://schemas.microsoft.com/office/word/2006/wordml" xmlns:wps="http://schemas.microsoft.com/office/word/2010/wordprocessingShape" mc:Ignorable="w14 wp14">
-  <w:docDefaults>
-    <w:rPrDefault>
-      <w:rPr>
-        <w:rFonts w:asciiTheme="minorHAnsi" w:eastAsiaTheme="minorHAnsi" w:hAnsiTheme="minorHAnsi" w:cstheme="minorBidi"/>
-        <w:sz w:val="22"/>
-        <w:szCs w:val="22"/>
-        <w:lang w:val="en-GB" w:eastAsia="en-US" w:bidi="ar-SA"/>
-      </w:rPr>
-    </w:rPrDefault>
-    <w:pPrDefault>
-      <w:pPr>
-        <w:spacing w:after="160" w:line="259" w:lineRule="auto"/>
-      </w:pPr>
-    </w:pPrDefault>
-  </w:docDefaults>
-  <w:latentStyles w:defLockedState="0" w:defUIPriority="99" w:defSemiHidden="1" w:defUnhideWhenUsed="1" w:defQFormat="0" w:count="267">
-    <w:lsdException w:name="Normal" w:semiHidden="0" w:uiPriority="0" w:unhideWhenUsed="0" w:qFormat="1"/>
-    <w:lsdException w:name="heading 1" w:semiHidden="0" w:uiPriority="9" w:unhideWhenUsed="0" w:qFormat="1"/>
-    <w:lsdException w:name="heading 2" w:uiPriority="9" w:qFormat="1"/>
-    <w:lsdException w:name="heading 3" w:uiPriority="9" w:qFormat="1"/>
-    <w:lsdException w:name="heading 4" w:uiPriority="9" w:qFormat="1"/>
-    <w:lsdException w:name="heading 5" w:uiPriority="9" w:qFormat="1"/>
-    <w:lsdException w:name="heading 6" w:uiPriority="9" w:qFormat="1"/>
-    <w:lsdException w:name="heading 7" w:uiPriority="9" w:qFormat="1"/>
-    <w:lsdException w:name="heading 8" w:uiPriority="9" w:qFormat="1"/>
-    <w:lsdException w:name="heading 9" w:uiPriority="9" w:qFormat="1"/>
-    <w:lsdException w:name="toc 1" w:uiPriority="39"/>
-    <w:lsdException w:name="toc 2" w:uiPriority="39"/>
-    <w:lsdException w:name="toc 3" w:uiPriority="39"/>
-    <w:lsdException w:name="toc 4" w:uiPriority="39"/>
-    <w:lsdException w:name="toc 5" w:uiPriority="39"/>
-    <w:lsdException w:name="toc 6" w:uiPriority="39"/>
-    <w:lsdException w:name="toc 7" w:uiPriority="39"/>
-    <w:lsdException w:name="toc 8" w:uiPriority="39"/>
-    <w:lsdException w:name="toc 9" w:uiPriority="39"/>
-    <w:lsdException w:name="caption" w:uiPriority="35" w:qFormat="1"/>
-    <w:lsdException w:name="List" w:uiPriority="0"/>
-    <w:lsdException w:name="Title" w:semiHidden="0" w:uiPriority="10" w:unhideWhenUsed="0" w:qFormat="1"/>
-    <w:lsdException w:name="Default Paragraph Font" w:uiPriority="1"/>
-    <w:lsdException w:name="Subtitle" w:semiHidden="0" w:uiPriority="11" w:unhideWhenUsed="0" w:qFormat="1"/>
-    <w:lsdException w:name="Strong" w:semiHidden="0" w:uiPriority="22" w:unhideWhenUsed="0" w:qFormat="1"/>
-    <w:lsdException w:name="Emphasis" w:semiHidden="0" w:uiPriority="20" w:unhideWhenUsed="0" w:qFormat="1"/>
-    <w:lsdException w:name="Table Grid" w:semiHidden="0" w:uiPriority="39" w:unhideWhenUsed="0"/>
-    <w:lsdException w:name="Placeholder Text" w:unhideWhenUsed="0"/>
-    <w:lsdException w:name="No Spacing" w:semiHidden="0" w:uiPriority="1" w:unhideWhenUsed="0" w:qFormat="1"/>
-    <w:lsdException w:name="Light Shading" w:semiHidden="0" w:uiPriority="60" w:unhideWhenUsed="0"/>
-    <w:lsdException w:name="Light List" w:semiHidden="0" w:uiPriority="61" w:unhideWhenUsed="0"/>
-    <w:lsdException w:name="Light Grid" w:semiHidden="0" w:uiPriority="62" w:unhideWhenUsed="0"/>
-    <w:lsdException w:name="Medium Shading 1" w:semiHidden="0" w:uiPriority="63" w:unhideWhenUsed="0"/>
-    <w:lsdException w:name="Medium Shading 2" w:semiHidden="0" w:uiPriority="64" w:unhideWhenUsed="0"/>
-    <w:lsdException w:name="Medium List 1" w:semiHidden="0" w:uiPriority="65" w:unhideWhenUsed="0"/>
-    <w:lsdException w:name="Medium List 2" w:semiHidden="0" w:uiPriority="66" w:unhideWhenUsed="0"/>
-    <w:lsdException w:name="Medium Grid 1" w:semiHidden="0" w:uiPriority="67" w:unhideWhenUsed="0"/>
-    <w:lsdException w:name="Medium Grid 2" w:semiHidden="0" w:uiPriority="68" w:unhideWhenUsed="0"/>
-    <w:lsdException w:name="Medium Grid 3" w:semiHidden="0" w:uiPriority="69" w:unhideWhenUsed="0"/>
-    <w:lsdException w:name="Dark List" w:semiHidden="0" w:uiPriority="70" w:unhideWhenUsed="0"/>
-    <w:lsdException w:name="Colorful Shading" w:semiHidden="0" w:uiPriority="71" w:unhideWhenUsed="0"/>
-    <w:lsdException w:name="Colorful List" w:semiHidden="0" w:uiPriority="72" w:unhideWhenUsed="0"/>
-    <w:lsdException w:name="Colorful Grid" w:semiHidden="0" w:uiPriority="73" w:unhideWhenUsed="0"/>
-    <w:lsdException w:name="Light Shading Accent 1" w:semiHidden="0" w:uiPriority="60" w:unhideWhenUsed="0"/>
-    <w:lsdException w:name="Light List Accent 1" w:semiHidden="0" w:uiPriority="61" w:unhideWhenUsed="0"/>
-    <w:lsdException w:name="Light Grid Accent 1" w:semiHidden="0" w:uiPriority="62" w:unhideWhenUsed="0"/>
-    <w:lsdException w:name="Medium Shading 1 Accent 1" w:semiHidden="0" w:uiPriority="63" w:unhideWhenUsed="0"/>
-    <w:lsdException w:name="Medium Shading 2 Accent 1" w:semiHidden="0" w:uiPriority="64" w:unhideWhenUsed="0"/>
-    <w:lsdException w:name="Medium List 1 Accent 1" w:semiHidden="0" w:uiPriority="65" w:unhideWhenUsed="0"/>
-    <w:lsdException w:name="Revision" w:unhideWhenUsed="0"/>
-    <w:lsdException w:name="List Paragraph" w:semiHidden="0" w:uiPriority="34" w:unhideWhenUsed="0" w:qFormat="1"/>
-    <w:lsdException w:name="Quote" w:semiHidden="0" w:uiPriority="29" w:unhideWhenUsed="0" w:qFormat="1"/>
-    <w:lsdException w:name="Intense Quote" w:semiHidden="0" w:uiPriority="30" w:unhideWhenUsed="0" w:qFormat="1"/>
-    <w:lsdException w:name="Medium List 2 Accent 1" w:semiHidden="0" w:uiPriority="66" w:unhideWhenUsed="0"/>
-    <w:lsdException w:name="Medium Grid 1 Accent 1" w:semiHidden="0" w:uiPriority="67" w:unhideWhenUsed="0"/>
-    <w:lsdException w:name="Medium Grid 2 Accent 1" w:semiHidden="0" w:uiPriority="68" w:unhideWhenUsed="0"/>
-    <w:lsdException w:name="Medium Grid 3 Accent 1" w:semiHidden="0" w:uiPriority="69" w:unhideWhenUsed="0"/>
-    <w:lsdException w:name="Dark List Accent 1" w:semiHidden="0" w:uiPriority="70" w:unhideWhenUsed="0"/>
-    <w:lsdException w:name="Colorful Shading Accent 1" w:semiHidden="0" w:uiPriority="71" w:unhideWhenUsed="0"/>
-    <w:lsdException w:name="Colorful List Accent 1" w:semiHidden="0" w:uiPriority="72" w:unhideWhenUsed="0"/>
-    <w:lsdException w:name="Colorful Grid Accent 1" w:semiHidden="0" w:uiPriority="73" w:unhideWhenUsed="0"/>
-    <w:lsdException w:name="Light Shading Accent 2" w:semiHidden="0" w:uiPriority="60" w:unhideWhenUsed="0"/>
-    <w:lsdException w:name="Light List Accent 2" w:semiHidden="0" w:uiPriority="61" w:unhideWhenUsed="0"/>
-    <w:lsdException w:name="Light Grid Accent 2" w:semiHidden="0" w:uiPriority="62" w:unhideWhenUsed="0"/>
-    <w:lsdException w:name="Medium Shading 1 Accent 2" w:semiHidden="0" w:uiPriority="63" w:unhideWhenUsed="0"/>
-    <w:lsdException w:name="Medium Shading 2 Accent 2" w:semiHidden="0" w:uiPriority="64" w:unhideWhenUsed="0"/>
-    <w:lsdException w:name="Medium List 1 Accent 2" w:semiHidden="0" w:uiPriority="65" w:unhideWhenUsed="0"/>
-    <w:lsdException w:name="Medium List 2 Accent 2" w:semiHidden="0" w:uiPriority="66" w:unhideWhenUsed="0"/>
-    <w:lsdException w:name="Medium Grid 1 Accent 2" w:semiHidden="0" w:uiPriority="67" w:unhideWhenUsed="0"/>
-    <w:lsdException w:name="Medium Grid 2 Accent 2" w:semiHidden="0" w:uiPriority="68" w:unhideWhenUsed="0"/>
-    <w:lsdException w:name="Medium Grid 3 Accent 2" w:semiHidden="0" w:uiPriority="69" w:unhideWhenUsed="0"/>
-    <w:lsdException w:name="Dark List Accent 2" w:semiHidden="0" w:uiPriority="70" w:unhideWhenUsed="0"/>
-    <w:lsdException w:name="Colorful Shading Accent 2" w:semiHidden="0" w:uiPriority="71" w:unhideWhenUsed="0"/>
-    <w:lsdException w:name="Colorful List Accent 2" w:semiHidden="0" w:uiPriority="72" w:unhideWhenUsed="0"/>
-    <w:lsdException w:name="Colorful Grid Accent 2" w:semiHidden="0" w:uiPriority="73" w:unhideWhenUsed="0"/>
-    <w:lsdException w:name="Light Shading Accent 3" w:semiHidden="0" w:uiPriority="60" w:unhideWhenUsed="0"/>
-    <w:lsdException w:name="Light List Accent 3" w:semiHidden="0" w:uiPriority="61" w:unhideWhenUsed="0"/>
-    <w:lsdException w:name="Light Grid Accent 3" w:semiHidden="0" w:uiPriority="62" w:unhideWhenUsed="0"/>
-    <w:lsdException w:name="Medium Shading 1 Accent 3" w:semiHidden="0" w:uiPriority="63" w:unhideWhenUsed="0"/>
-    <w:lsdException w:name="Medium Shading 2 Accent 3" w:semiHidden="0" w:uiPriority="64" w:unhideWhenUsed="0"/>
-    <w:lsdException w:name="Medium List 1 Accent 3" w:semiHidden="0" w:uiPriority="65" w:unhideWhenUsed="0"/>
-    <w:lsdException w:name="Medium List 2 Accent 3" w:semiHidden="0" w:uiPriority="66" w:unhideWhenUsed="0"/>
-    <w:lsdException w:name="Medium Grid 1 Accent 3" w:semiHidden="0" w:uiPriority="67" w:unhideWhenUsed="0"/>
-    <w:lsdException w:name="Medium Grid 2 Accent 3" w:semiHidden="0" w:uiPriority="68" w:unhideWhenUsed="0"/>
-    <w:lsdException w:name="Medium Grid 3 Accent 3" w:semiHidden="0" w:uiPriority="69" w:unhideWhenUsed="0"/>
-    <w:lsdException w:name="Dark List Accent 3" w:semiHidden="0" w:uiPriority="70" w:unhideWhenUsed="0"/>
-    <w:lsdException w:name="Colorful Shading Accent 3" w:semiHidden="0" w:uiPriority="71" w:unhideWhenUsed="0"/>
-    <w:lsdException w:name="Colorful List Accent 3" w:semiHidden="0" w:uiPriority="72" w:unhideWhenUsed="0"/>
-    <w:lsdException w:name="Colorful Grid Accent 3" w:semiHidden="0" w:uiPriority="73" w:unhideWhenUsed="0"/>
-    <w:lsdException w:name="Light Shading Accent 4" w:semiHidden="0" w:uiPriority="60" w:unhideWhenUsed="0"/>
-    <w:lsdException w:name="Light List Accent 4" w:semiHidden="0" w:uiPriority="61" w:unhideWhenUsed="0"/>
-    <w:lsdException w:name="Light Grid Accent 4" w:semiHidden="0" w:uiPriority="62" w:unhideWhenUsed="0"/>
-    <w:lsdException w:name="Medium Shading 1 Accent 4" w:semiHidden="0" w:uiPriority="63" w:unhideWhenUsed="0"/>
-    <w:lsdException w:name="Medium Shading 2 Accent 4" w:semiHidden="0" w:uiPriority="64" w:unhideWhenUsed="0"/>
-    <w:lsdException w:name="Medium List 1 Accent 4" w:semiHidden="0" w:uiPriority="65" w:unhideWhenUsed="0"/>
-    <w:lsdException w:name="Medium List 2 Accent 4" w:semiHidden="0" w:uiPriority="66" w:unhideWhenUsed="0"/>
-    <w:lsdException w:name="Medium Grid 1 Accent 4" w:semiHidden="0" w:uiPriority="67" w:unhideWhenUsed="0"/>
-    <w:lsdException w:name="Medium Grid 2 Accent 4" w:semiHidden="0" w:uiPriority="68" w:unhideWhenUsed="0"/>
-    <w:lsdException w:name="Medium Grid 3 Accent 4" w:semiHidden="0" w:uiPriority="69" w:unhideWhenUsed="0"/>
-    <w:lsdException w:name="Dark List Accent 4" w:semiHidden="0" w:uiPriority="70" w:unhideWhenUsed="0"/>
-    <w:lsdException w:name="Colorful Shading Accent 4" w:semiHidden="0" w:uiPriority="71" w:unhideWhenUsed="0"/>
-    <w:lsdException w:name="Colorful List Accent 4" w:semiHidden="0" w:uiPriority="72" w:unhideWhenUsed="0"/>
-    <w:lsdException w:name="Colorful Grid Accent 4" w:semiHidden="0" w:uiPriority="73" w:unhideWhenUsed="0"/>
-    <w:lsdException w:name="Light Shading Accent 5" w:semiHidden="0" w:uiPriority="60" w:unhideWhenUsed="0"/>
-    <w:lsdException w:name="Light List Accent 5" w:semiHidden="0" w:uiPriority="61" w:unhideWhenUsed="0"/>
-    <w:lsdException w:name="Light Grid Accent 5" w:semiHidden="0" w:uiPriority="62" w:unhideWhenUsed="0"/>
-    <w:lsdException w:name="Medium Shading 1 Accent 5" w:semiHidden="0" w:uiPriority="63" w:unhideWhenUsed="0"/>
-    <w:lsdException w:name="Medium Shading 2 Accent 5" w:semiHidden="0" w:uiPriority="64" w:unhideWhenUsed="0"/>
-    <w:lsdException w:name="Medium List 1 Accent 5" w:semiHidden="0" w:uiPriority="65" w:unhideWhenUsed="0"/>
-    <w:lsdException w:name="Medium List 2 Accent 5" w:semiHidden="0" w:uiPriority="66" w:unhideWhenUsed="0"/>
-    <w:lsdException w:name="Medium Grid 1 Accent 5" w:semiHidden="0" w:uiPriority="67" w:unhideWhenUsed="0"/>
-    <w:lsdException w:name="Medium Grid 2 Accent 5" w:semiHidden="0" w:uiPriority="68" w:unhideWhenUsed="0"/>
-    <w:lsdException w:name="Medium Grid 3 Accent 5" w:semiHidden="0" w:uiPriority="69" w:unhideWhenUsed="0"/>
-    <w:lsdException w:name="Dark List Accent 5" w:semiHidden="0" w:uiPriority="70" w:unhideWhenUsed="0"/>
-    <w:lsdException w:name="Colorful Shading Accent 5" w:semiHidden="0" w:uiPriority="71" w:unhideWhenUsed="0"/>
-    <w:lsdException w:name="Colorful List Accent 5" w:semiHidden="0" w:uiPriority="72" w:unhideWhenUsed="0"/>
-    <w:lsdException w:name="Colorful Grid Accent 5" w:semiHidden="0" w:uiPriority="73" w:unhideWhenUsed="0"/>
-    <w:lsdException w:name="Light Shading Accent 6" w:semiHidden="0" w:uiPriority="60" w:unhideWhenUsed="0"/>
-    <w:lsdException w:name="Light List Accent 6" w:semiHidden="0" w:uiPriority="61" w:unhideWhenUsed="0"/>
-    <w:lsdException w:name="Light Grid Accent 6" w:semiHidden="0" w:uiPriority="62" w:unhideWhenUsed="0"/>
-    <w:lsdException w:name="Medium Shading 1 Accent 6" w:semiHidden="0" w:uiPriority="63" w:unhideWhenUsed="0"/>
-    <w:lsdException w:name="Medium Shading 2 Accent 6" w:semiHidden="0" w:uiPriority="64" w:unhideWhenUsed="0"/>
-    <w:lsdException w:name="Medium List 1 Accent 6" w:semiHidden="0" w:uiPriority="65" w:unhideWhenUsed="0"/>
-    <w:lsdException w:name="Medium List 2 Accent 6" w:semiHidden="0" w:uiPriority="66" w:unhideWhenUsed="0"/>
-    <w:lsdException w:name="Medium Grid 1 Accent 6" w:semiHidden="0" w:uiPriority="67" w:unhideWhenUsed="0"/>
-    <w:lsdException w:name="Medium Grid 2 Accent 6" w:semiHidden="0" w:uiPriority="68" w:unhideWhenUsed="0"/>
-    <w:lsdException w:name="Medium Grid 3 Accent 6" w:semiHidden="0" w:uiPriority="69" w:unhideWhenUsed="0"/>
-    <w:lsdException w:name="Dark List Accent 6" w:semiHidden="0" w:uiPriority="70" w:unhideWhenUsed="0"/>
-    <w:lsdException w:name="Colorful Shading Accent 6" w:semiHidden="0" w:uiPriority="71" w:unhideWhenUsed="0"/>
-    <w:lsdException w:name="Colorful List Accent 6" w:semiHidden="0" w:uiPriority="72" w:unhideWhenUsed="0"/>
-    <w:lsdException w:name="Colorful Grid Accent 6" w:semiHidden="0" w:uiPriority="73" w:unhideWhenUsed="0"/>
-    <w:lsdException w:name="Subtle Emphasis" w:semiHidden="0" w:uiPriority="19" w:unhideWhenUsed="0" w:qFormat="1"/>
-    <w:lsdException w:name="Intense Emphasis" w:semiHidden="0" w:uiPriority="21" w:unhideWhenUsed="0" w:qFormat="1"/>
-    <w:lsdException w:name="Subtle Reference" w:semiHidden="0" w:uiPriority="31" w:unhideWhenUsed="0" w:qFormat="1"/>
-    <w:lsdException w:name="Intense Reference" w:semiHidden="0" w:uiPriority="32" w:unhideWhenUsed="0" w:qFormat="1"/>
-    <w:lsdException w:name="Book Title" w:semiHidden="0" w:uiPriority="33" w:unhideWhenUsed="0" w:qFormat="1"/>
-    <w:lsdException w:name="Bibliography" w:uiPriority="37"/>
-    <w:lsdException w:name="TOC Heading" w:uiPriority="39" w:qFormat="1"/>
-  </w:latentStyles>
-  <w:style w:type="paragraph" w:default="1" w:styleId="Normal">
-    <w:name w:val="Normal"/>
-    <w:qFormat/>
-  </w:style>
-  <w:style w:type="paragraph" w:styleId="Heading1">
-    <w:name w:val="heading 1"/>
-    <w:basedOn w:val="Normal"/>
-    <w:next w:val="Normal"/>
-    <w:link w:val="Heading1Char"/>
-    <w:autoRedefine/>
-    <w:uiPriority w:val="9"/>
-    <w:qFormat/>
-    <w:rsid w:val="002500C5"/>
-    <w:pPr>
-      <w:keepNext/>
-      <w:keepLines/>
-      <w:spacing w:before="240" w:after="0"/>
-      <w:outlineLvl w:val="0"/>
-    </w:pPr>
-    <w:rPr>
-      <w:rFonts w:asciiTheme="majorHAnsi" w:eastAsiaTheme="majorEastAsia" w:hAnsiTheme="majorHAnsi" w:cstheme="majorBidi"/>
-      <w:b/>
-      <w:color w:val="C00000"/>
-      <w:sz w:val="32"/>
-      <w:szCs w:val="32"/>
-    </w:rPr>
-  </w:style>
-  <w:style w:type="paragraph" w:styleId="Heading2">
-    <w:name w:val="heading 2"/>
-    <w:basedOn w:val="Normal"/>
-    <w:next w:val="Normal"/>
-    <w:link w:val="Heading2Char"/>
-    <w:autoRedefine/>
-    <w:uiPriority w:val="9"/>
-    <w:unhideWhenUsed/>
-    <w:qFormat/>
-    <w:rsid w:val="002500C5"/>
-    <w:pPr>
-      <w:keepNext/>
-      <w:keepLines/>
-      <w:spacing w:before="40" w:after="0"/>
-      <w:outlineLvl w:val="1"/>
-    </w:pPr>
-    <w:rPr>
-      <w:rFonts w:asciiTheme="majorHAnsi" w:eastAsiaTheme="majorEastAsia" w:hAnsiTheme="majorHAnsi" w:cstheme="majorBidi"/>
-      <w:b/>
-      <w:sz w:val="26"/>
-      <w:szCs w:val="26"/>
-    </w:rPr>
-  </w:style>
-  <w:style w:type="paragraph" w:styleId="Heading3">
-    <w:name w:val="heading 3"/>
-    <w:basedOn w:val="Normal"/>
-    <w:next w:val="Normal"/>
-    <w:link w:val="Heading3Char"/>
-    <w:autoRedefine/>
-    <w:uiPriority w:val="9"/>
-    <w:unhideWhenUsed/>
-    <w:qFormat/>
-    <w:rsid w:val="002500C5"/>
-    <w:pPr>
-      <w:keepNext/>
-      <w:keepLines/>
-      <w:spacing w:before="40" w:after="0"/>
-      <w:outlineLvl w:val="2"/>
-    </w:pPr>
-    <w:rPr>
-      <w:rFonts w:asciiTheme="majorHAnsi" w:eastAsiaTheme="majorEastAsia" w:hAnsiTheme="majorHAnsi" w:cstheme="majorBidi"/>
-      <w:b/>
-      <w:sz w:val="24"/>
-      <w:szCs w:val="24"/>
-    </w:rPr>
-  </w:style>
-  <w:style w:type="paragraph" w:styleId="Heading4">
-    <w:name w:val="heading 4"/>
-    <w:basedOn w:val="Normal"/>
-    <w:next w:val="Normal"/>
-    <w:link w:val="Heading4Char"/>
-    <w:autoRedefine/>
-    <w:uiPriority w:val="9"/>
-    <w:unhideWhenUsed/>
-    <w:qFormat/>
-    <w:rsid w:val="002500C5"/>
-    <w:pPr>
-      <w:keepNext/>
-      <w:keepLines/>
-      <w:spacing w:before="40" w:after="0"/>
-      <w:outlineLvl w:val="3"/>
-    </w:pPr>
-    <w:rPr>
-      <w:rFonts w:asciiTheme="majorHAnsi" w:eastAsiaTheme="majorEastAsia" w:hAnsiTheme="majorHAnsi" w:cstheme="majorBidi"/>
-      <w:b/>
-      <w:i/>
-      <w:iCs/>
-    </w:rPr>
-  </w:style>
-  <w:style w:type="character" w:default="1" w:styleId="DefaultParagraphFont">
-    <w:name w:val="Default Paragraph Font"/>
-    <w:uiPriority w:val="1"/>
-    <w:semiHidden/>
-    <w:unhideWhenUsed/>
-  </w:style>
-  <w:style w:type="table" w:default="1" w:styleId="TableNormal">
-    <w:name w:val="Normal Table"/>
-    <w:uiPriority w:val="99"/>
-    <w:semiHidden/>
-    <w:unhideWhenUsed/>
-    <w:tblPr>
-      <w:tblInd w:w="0" w:type="dxa"/>
-      <w:tblCellMar>
-        <w:top w:w="0" w:type="dxa"/>
-        <w:left w:w="108" w:type="dxa"/>
-        <w:bottom w:w="0" w:type="dxa"/>
-        <w:right w:w="108" w:type="dxa"/>
-      </w:tblCellMar>
-    </w:tblPr>
-  </w:style>
-  <w:style w:type="numbering" w:default="1" w:styleId="NoList">
-    <w:name w:val="No List"/>
-    <w:uiPriority w:val="99"/>
-    <w:semiHidden/>
-    <w:unhideWhenUsed/>
-  </w:style>
-  <w:style w:type="table" w:styleId="TableGrid">
-    <w:name w:val="Table Grid"/>
-    <w:basedOn w:val="TableNormal"/>
-    <w:uiPriority w:val="39"/>
-    <w:rsid w:val="00C87F08"/>
-    <w:pPr>
-      <w:spacing w:after="0" w:line="240" w:lineRule="auto"/>
-    </w:pPr>
-    <w:tblPr>
-      <w:tblInd w:w="0" w:type="dxa"/>
-      <w:tblBorders>
-        <w:top w:val="single" w:sz="4" w:space="0" w:color="auto"/>
-        <w:left w:val="single" w:sz="4" w:space="0" w:color="auto"/>
-        <w:bottom w:val="single" w:sz="4" w:space="0" w:color="auto"/>
-        <w:right w:val="single" w:sz="4" w:space="0" w:color="auto"/>
-        <w:insideH w:val="single" w:sz="4" w:space="0" w:color="auto"/>
-        <w:insideV w:val="single" w:sz="4" w:space="0" w:color="auto"/>
-      </w:tblBorders>
-      <w:tblCellMar>
-        <w:top w:w="0" w:type="dxa"/>
-        <w:left w:w="108" w:type="dxa"/>
-        <w:bottom w:w="0" w:type="dxa"/>
-        <w:right w:w="108" w:type="dxa"/>
-      </w:tblCellMar>
-    </w:tblPr>
-  </w:style>
-  <w:style w:type="paragraph" w:styleId="ListParagraph">
-    <w:name w:val="List Paragraph"/>
-    <w:basedOn w:val="Normal"/>
-    <w:uiPriority w:val="34"/>
-    <w:qFormat/>
-    <w:rsid w:val="00A0058F"/>
-    <w:pPr>
-      <w:ind w:left="720"/>
-      <w:contextualSpacing/>
-    </w:pPr>
-  </w:style>
-  <w:style w:type="character" w:customStyle="1" w:styleId="Heading1Char">
-    <w:name w:val="Heading 1 Char"/>
-    <w:basedOn w:val="DefaultParagraphFont"/>
-    <w:link w:val="Heading1"/>
-    <w:uiPriority w:val="9"/>
-    <w:rsid w:val="002500C5"/>
-    <w:rPr>
-      <w:rFonts w:asciiTheme="majorHAnsi" w:eastAsiaTheme="majorEastAsia" w:hAnsiTheme="majorHAnsi" w:cstheme="majorBidi"/>
-      <w:b/>
-      <w:color w:val="C00000"/>
-      <w:sz w:val="32"/>
-      <w:szCs w:val="32"/>
-    </w:rPr>
-  </w:style>
-  <w:style w:type="character" w:customStyle="1" w:styleId="Heading2Char">
-    <w:name w:val="Heading 2 Char"/>
-    <w:basedOn w:val="DefaultParagraphFont"/>
-    <w:link w:val="Heading2"/>
-    <w:uiPriority w:val="9"/>
-    <w:rsid w:val="002500C5"/>
-    <w:rPr>
-      <w:rFonts w:asciiTheme="majorHAnsi" w:eastAsiaTheme="majorEastAsia" w:hAnsiTheme="majorHAnsi" w:cstheme="majorBidi"/>
-      <w:b/>
-      <w:sz w:val="26"/>
-      <w:szCs w:val="26"/>
-    </w:rPr>
-  </w:style>
-  <w:style w:type="character" w:customStyle="1" w:styleId="Heading3Char">
-    <w:name w:val="Heading 3 Char"/>
-    <w:basedOn w:val="DefaultParagraphFont"/>
-    <w:link w:val="Heading3"/>
-    <w:uiPriority w:val="9"/>
-    <w:rsid w:val="002500C5"/>
-    <w:rPr>
-      <w:rFonts w:asciiTheme="majorHAnsi" w:eastAsiaTheme="majorEastAsia" w:hAnsiTheme="majorHAnsi" w:cstheme="majorBidi"/>
-      <w:b/>
-      <w:sz w:val="24"/>
-      <w:szCs w:val="24"/>
-    </w:rPr>
-  </w:style>
-  <w:style w:type="table" w:customStyle="1" w:styleId="Kiu2">
-    <w:name w:val="Kiểu2"/>
-    <w:basedOn w:val="TableNormal"/>
-    <w:uiPriority w:val="99"/>
-    <w:rsid w:val="00922652"/>
-    <w:pPr>
-      <w:spacing w:after="0" w:line="240" w:lineRule="auto"/>
-    </w:pPr>
-    <w:rPr>
-      <w:rFonts w:ascii="Times New Roman" w:eastAsiaTheme="minorEastAsia" w:hAnsi="Times New Roman"/>
-      <w:sz w:val="24"/>
-      <w:lang w:val="en-US" w:eastAsia="ja-JP"/>
-    </w:rPr>
-    <w:tblPr>
-      <w:tblInd w:w="0" w:type="dxa"/>
-      <w:tblBorders>
-        <w:top w:val="single" w:sz="4" w:space="0" w:color="auto"/>
-        <w:left w:val="single" w:sz="4" w:space="0" w:color="auto"/>
-        <w:bottom w:val="single" w:sz="4" w:space="0" w:color="auto"/>
-        <w:right w:val="single" w:sz="4" w:space="0" w:color="auto"/>
-        <w:insideH w:val="single" w:sz="4" w:space="0" w:color="auto"/>
-        <w:insideV w:val="single" w:sz="4" w:space="0" w:color="auto"/>
-      </w:tblBorders>
-      <w:tblCellMar>
-        <w:top w:w="0" w:type="dxa"/>
-        <w:left w:w="108" w:type="dxa"/>
-        <w:bottom w:w="0" w:type="dxa"/>
-        <w:right w:w="108" w:type="dxa"/>
-      </w:tblCellMar>
-    </w:tblPr>
-    <w:tcPr>
-      <w:vAlign w:val="center"/>
-    </w:tcPr>
-    <w:tblStylePr w:type="firstRow">
-      <w:rPr>
-        <w:rFonts w:ascii="Times New Roman" w:hAnsi="Times New Roman"/>
-        <w:b w:val="0"/>
-        <w:i w:val="0"/>
-        <w:sz w:val="24"/>
-        <w:u w:val="none"/>
-      </w:rPr>
-      <w:tblPr/>
-      <w:tcPr>
-        <w:shd w:val="clear" w:color="auto" w:fill="BDD6EE" w:themeFill="accent1" w:themeFillTint="66"/>
-      </w:tcPr>
-    </w:tblStylePr>
-  </w:style>
-  <w:style w:type="character" w:styleId="Hyperlink">
-    <w:name w:val="Hyperlink"/>
-    <w:basedOn w:val="DefaultParagraphFont"/>
-    <w:uiPriority w:val="99"/>
-    <w:unhideWhenUsed/>
-    <w:rsid w:val="00922652"/>
-    <w:rPr>
-      <w:color w:val="0563C1" w:themeColor="hyperlink"/>
-      <w:u w:val="single"/>
-    </w:rPr>
-  </w:style>
-  <w:style w:type="character" w:customStyle="1" w:styleId="Heading4Char">
-    <w:name w:val="Heading 4 Char"/>
-    <w:basedOn w:val="DefaultParagraphFont"/>
-    <w:link w:val="Heading4"/>
-    <w:uiPriority w:val="9"/>
-    <w:rsid w:val="002500C5"/>
-    <w:rPr>
-      <w:rFonts w:asciiTheme="majorHAnsi" w:eastAsiaTheme="majorEastAsia" w:hAnsiTheme="majorHAnsi" w:cstheme="majorBidi"/>
-      <w:b/>
-      <w:i/>
-      <w:iCs/>
-    </w:rPr>
-  </w:style>
-  <w:style w:type="paragraph" w:styleId="List">
-    <w:name w:val="List"/>
-    <w:basedOn w:val="Normal"/>
-    <w:semiHidden/>
-    <w:rsid w:val="00011832"/>
-    <w:pPr>
-      <w:spacing w:after="120" w:line="240" w:lineRule="exact"/>
-      <w:ind w:left="630" w:hanging="630"/>
-    </w:pPr>
-    <w:rPr>
-      <w:rFonts w:ascii="Times New Roman" w:eastAsia="Times New Roman" w:hAnsi="Times New Roman" w:cs="Times New Roman"/>
-      <w:sz w:val="24"/>
-      <w:szCs w:val="20"/>
-      <w:lang w:val="en-US"/>
-    </w:rPr>
-  </w:style>
-  <w:style w:type="paragraph" w:customStyle="1" w:styleId="Fig-Graphic">
-    <w:name w:val="Fig-Graphic"/>
-    <w:basedOn w:val="Normal"/>
-    <w:next w:val="Normal"/>
-    <w:qFormat/>
-    <w:rsid w:val="00011832"/>
-    <w:pPr>
-      <w:widowControl w:val="0"/>
-      <w:suppressAutoHyphens/>
-      <w:autoSpaceDE w:val="0"/>
-      <w:autoSpaceDN w:val="0"/>
-      <w:adjustRightInd w:val="0"/>
-      <w:spacing w:before="180" w:after="80" w:line="240" w:lineRule="atLeast"/>
-      <w:ind w:left="480"/>
-      <w:textAlignment w:val="baseline"/>
-    </w:pPr>
-    <w:rPr>
-      <w:rFonts w:ascii="Segoe" w:eastAsiaTheme="minorEastAsia" w:hAnsi="Segoe" w:cs="Segoe"/>
-      <w:iCs/>
-      <w:color w:val="000000"/>
-      <w:sz w:val="18"/>
-      <w:szCs w:val="19"/>
-      <w:lang w:val="en-US"/>
-    </w:rPr>
-  </w:style>
-  <w:style w:type="character" w:customStyle="1" w:styleId="FigNum">
-    <w:name w:val="Fig Num"/>
-    <w:uiPriority w:val="8"/>
-    <w:rsid w:val="00011832"/>
-    <w:rPr>
-      <w:b/>
-      <w:bCs/>
-      <w:caps/>
-      <w:sz w:val="15"/>
-      <w:szCs w:val="15"/>
-    </w:rPr>
-  </w:style>
-  <w:style w:type="paragraph" w:customStyle="1" w:styleId="TableTextsmall">
-    <w:name w:val="Table Text small"/>
-    <w:basedOn w:val="Normal"/>
-    <w:rsid w:val="00F27669"/>
-    <w:pPr>
-      <w:keepNext/>
-      <w:keepLines/>
-      <w:spacing w:before="20" w:after="20" w:line="240" w:lineRule="exact"/>
-      <w:ind w:left="95"/>
-    </w:pPr>
-    <w:rPr>
-      <w:rFonts w:ascii="Arial" w:eastAsia="Times New Roman" w:hAnsi="Arial" w:cs="Times New Roman"/>
-      <w:sz w:val="18"/>
-      <w:szCs w:val="18"/>
-      <w:lang w:val="en-US"/>
-    </w:rPr>
-  </w:style>
-  <w:style w:type="paragraph" w:customStyle="1" w:styleId="TableHead">
-    <w:name w:val="Table Head"/>
-    <w:basedOn w:val="Heading3"/>
-    <w:next w:val="Normal"/>
-    <w:rsid w:val="00F27669"/>
-    <w:pPr>
-      <w:spacing w:before="60" w:after="60" w:line="240" w:lineRule="exact"/>
-      <w:jc w:val="center"/>
-      <w:outlineLvl w:val="9"/>
-    </w:pPr>
-    <w:rPr>
-      <w:rFonts w:ascii="Arial" w:eastAsia="Times New Roman" w:hAnsi="Arial" w:cs="Times New Roman"/>
-      <w:sz w:val="22"/>
-      <w:szCs w:val="22"/>
-      <w:lang w:val="en-US"/>
-    </w:rPr>
-  </w:style>
-  <w:style w:type="paragraph" w:styleId="TOCHeading">
-    <w:name w:val="TOC Heading"/>
-    <w:basedOn w:val="Heading1"/>
-    <w:next w:val="Normal"/>
-    <w:uiPriority w:val="39"/>
-    <w:unhideWhenUsed/>
-    <w:qFormat/>
-    <w:rsid w:val="00E86F0B"/>
-    <w:pPr>
-      <w:outlineLvl w:val="9"/>
-    </w:pPr>
-    <w:rPr>
-      <w:b w:val="0"/>
-      <w:color w:val="2E74B5" w:themeColor="accent1" w:themeShade="BF"/>
-      <w:lang w:val="en-US"/>
-    </w:rPr>
-  </w:style>
-  <w:style w:type="paragraph" w:styleId="TOC1">
-    <w:name w:val="toc 1"/>
-    <w:basedOn w:val="Normal"/>
-    <w:next w:val="Normal"/>
-    <w:autoRedefine/>
-    <w:uiPriority w:val="39"/>
-    <w:unhideWhenUsed/>
-    <w:rsid w:val="00E86F0B"/>
-    <w:pPr>
-      <w:spacing w:after="100"/>
-    </w:pPr>
-  </w:style>
-  <w:style w:type="paragraph" w:styleId="TOC2">
-    <w:name w:val="toc 2"/>
-    <w:basedOn w:val="Normal"/>
-    <w:next w:val="Normal"/>
-    <w:autoRedefine/>
-    <w:uiPriority w:val="39"/>
-    <w:unhideWhenUsed/>
-    <w:rsid w:val="00E86F0B"/>
-    <w:pPr>
-      <w:spacing w:after="100"/>
-      <w:ind w:left="220"/>
-    </w:pPr>
-  </w:style>
-  <w:style w:type="paragraph" w:styleId="TOC3">
-    <w:name w:val="toc 3"/>
-    <w:basedOn w:val="Normal"/>
-    <w:next w:val="Normal"/>
-    <w:autoRedefine/>
-    <w:uiPriority w:val="39"/>
-    <w:unhideWhenUsed/>
-    <w:rsid w:val="00E86F0B"/>
-    <w:pPr>
-      <w:spacing w:after="100"/>
-      <w:ind w:left="440"/>
-    </w:pPr>
-  </w:style>
-  <w:style w:type="paragraph" w:customStyle="1" w:styleId="Bang">
-    <w:name w:val="Bang"/>
-    <w:basedOn w:val="Normal"/>
-    <w:autoRedefine/>
-    <w:rsid w:val="00C90AE2"/>
-    <w:pPr>
-      <w:spacing w:before="80" w:after="80" w:line="240" w:lineRule="auto"/>
-    </w:pPr>
-    <w:rPr>
-      <w:rFonts w:ascii="Tahoma" w:eastAsia="Times New Roman" w:hAnsi="Tahoma" w:cs="Tahoma"/>
-      <w:sz w:val="18"/>
-      <w:szCs w:val="18"/>
-      <w:lang w:val="en-US"/>
-    </w:rPr>
-  </w:style>
-  <w:style w:type="paragraph" w:customStyle="1" w:styleId="HeadingLv1">
-    <w:name w:val="Heading Lv1"/>
-    <w:basedOn w:val="Normal"/>
-    <w:autoRedefine/>
-    <w:rsid w:val="00C90AE2"/>
-    <w:pPr>
-      <w:widowControl w:val="0"/>
-      <w:spacing w:before="120" w:after="60" w:line="240" w:lineRule="auto"/>
-      <w:jc w:val="center"/>
-    </w:pPr>
-    <w:rPr>
-      <w:rFonts w:ascii="Tahoma" w:eastAsia="Times New Roman" w:hAnsi="Tahoma" w:cs="Tahoma"/>
-      <w:b/>
-      <w:snapToGrid w:val="0"/>
-      <w:color w:val="6E2500"/>
-      <w:sz w:val="20"/>
-      <w:szCs w:val="20"/>
-      <w:lang w:val="en-US"/>
-    </w:rPr>
-  </w:style>
-  <w:style w:type="paragraph" w:styleId="NormalWeb">
-    <w:name w:val="Normal (Web)"/>
-    <w:basedOn w:val="Normal"/>
-    <w:uiPriority w:val="99"/>
-    <w:semiHidden/>
-    <w:unhideWhenUsed/>
-    <w:rsid w:val="005821BA"/>
-    <w:rPr>
-      <w:rFonts w:ascii="Times New Roman" w:hAnsi="Times New Roman" w:cs="Times New Roman"/>
-      <w:sz w:val="24"/>
-      <w:szCs w:val="24"/>
-    </w:rPr>
-  </w:style>
-  <w:style w:type="character" w:customStyle="1" w:styleId="UnresolvedMention">
-    <w:name w:val="Unresolved Mention"/>
-    <w:basedOn w:val="DefaultParagraphFont"/>
-    <w:uiPriority w:val="99"/>
-    <w:semiHidden/>
-    <w:unhideWhenUsed/>
-    <w:rsid w:val="00734DDE"/>
-    <w:rPr>
-      <w:color w:val="605E5C"/>
-      <w:shd w:val="clear" w:color="auto" w:fill="E1DFDD"/>
-    </w:rPr>
-  </w:style>
-  <w:style w:type="paragraph" w:styleId="BalloonText">
-    <w:name w:val="Balloon Text"/>
-    <w:basedOn w:val="Normal"/>
-    <w:link w:val="BalloonTextChar"/>
-    <w:uiPriority w:val="99"/>
-    <w:semiHidden/>
-    <w:unhideWhenUsed/>
-    <w:rsid w:val="004C1533"/>
-    <w:pPr>
-      <w:spacing w:after="0" w:line="240" w:lineRule="auto"/>
-    </w:pPr>
-    <w:rPr>
-      <w:rFonts w:ascii="Tahoma" w:hAnsi="Tahoma" w:cs="Tahoma"/>
-      <w:sz w:val="16"/>
-      <w:szCs w:val="16"/>
-    </w:rPr>
-  </w:style>
-  <w:style w:type="character" w:customStyle="1" w:styleId="BalloonTextChar">
-    <w:name w:val="Balloon Text Char"/>
-    <w:basedOn w:val="DefaultParagraphFont"/>
-    <w:link w:val="BalloonText"/>
-    <w:uiPriority w:val="99"/>
-    <w:semiHidden/>
-    <w:rsid w:val="004C1533"/>
-    <w:rPr>
-      <w:rFonts w:ascii="Tahoma" w:hAnsi="Tahoma" w:cs="Tahoma"/>
-      <w:sz w:val="16"/>
-      <w:szCs w:val="16"/>
     </w:rPr>
   </w:style>
 </w:styles>
@@ -6229,7 +5758,7 @@
     </a:clrScheme>
     <a:fontScheme name="Office">
       <a:majorFont>
-        <a:latin typeface="Calibri Light"/>
+        <a:latin typeface="Calibri Light" panose="020F0302020204030204"/>
         <a:ea typeface=""/>
         <a:cs typeface=""/>
         <a:font script="Jpan" typeface="ＭＳ ゴシック"/>
@@ -6264,7 +5793,7 @@
         <a:font script="Geor" typeface="Sylfaen"/>
       </a:majorFont>
       <a:minorFont>
-        <a:latin typeface="Calibri"/>
+        <a:latin typeface="Calibri" panose="020F0502020204030204"/>
         <a:ea typeface=""/>
         <a:cs typeface=""/>
         <a:font script="Jpan" typeface="ＭＳ 明朝"/>
@@ -6441,7 +5970,7 @@
   <a:extraClrSchemeLst/>
   <a:extLst>
     <a:ext uri="{05A4C25C-085E-4340-85A3-A5531E510DB2}">
-      <thm15:themeFamily xmlns:thm15="http://schemas.microsoft.com/office/thememl/2012/main" xmlns="" name="Office Theme" id="{62F939B6-93AF-4DB8-9C6B-D6C7DFDC589F}" vid="{4A3C46E8-61CC-4603-A589-7422A47A8E4A}"/>
+      <thm15:themeFamily xmlns:thm15="http://schemas.microsoft.com/office/thememl/2012/main" name="Office Theme" id="{62F939B6-93AF-4DB8-9C6B-D6C7DFDC589F}" vid="{4A3C46E8-61CC-4603-A589-7422A47A8E4A}"/>
     </a:ext>
   </a:extLst>
 </a:theme>
@@ -6452,7 +5981,7 @@
 </file>
 
 <file path=customXml/itemProps1.xml><?xml version="1.0" encoding="utf-8"?>
-<ds:datastoreItem xmlns:ds="http://schemas.openxmlformats.org/officeDocument/2006/customXml" ds:itemID="{52658401-80FE-4BC5-9AF3-150FC0799EC6}">
+<ds:datastoreItem xmlns:ds="http://schemas.openxmlformats.org/officeDocument/2006/customXml" ds:itemID="{32BDEACA-6199-47A4-A45F-021BAA284FDD}">
   <ds:schemaRefs>
     <ds:schemaRef ds:uri="http://schemas.openxmlformats.org/officeDocument/2006/bibliography"/>
   </ds:schemaRefs>

</xml_diff>